<commit_message>
docs & pdf: update security guide with author profile and diagrams
</commit_message>
<xml_diff>
--- a/Presentations/Security_guide.docx
+++ b/Presentations/Security_guide.docx
@@ -269,7 +269,6 @@
         </w:rPr>
         <w:t xml:space="preserve"> </w:t>
       </w:r>
-      <w:proofErr w:type="spellStart"/>
       <w:r>
         <w:rPr>
           <w:b/>
@@ -277,19 +276,9 @@
           <w:color w:val="4A4A4A"/>
           <w:sz w:val="24"/>
           <w:szCs w:val="24"/>
-        </w:rPr>
-        <w:t>January</w:t>
-      </w:r>
-      <w:proofErr w:type="spellEnd"/>
-      <w:r>
-        <w:rPr>
-          <w:b/>
-          <w:bCs/>
-          <w:color w:val="4A4A4A"/>
-          <w:sz w:val="24"/>
-          <w:szCs w:val="24"/>
-        </w:rPr>
-        <w:t xml:space="preserve"> 2026</w:t>
+          <w:lang w:val="en-US"/>
+        </w:rPr>
+        <w:t>January 2026</w:t>
       </w:r>
     </w:p>
     <w:p>
@@ -489,16 +478,415 @@
         </mc:AlternateContent>
       </w:r>
     </w:p>
+    <w:p>
+      <w:pPr>
+        <w:spacing w:line="300" w:lineRule="auto"/>
+      </w:pPr>
+    </w:p>
+    <w:p>
+      <w:pPr>
+        <w:pStyle w:val="Heading1"/>
+        <w:rPr>
+          <w:sz w:val="40"/>
+        </w:rPr>
+      </w:pPr>
+      <w:bookmarkStart w:id="0" w:name="_Toc221214333"/>
+      <w:bookmarkStart w:id="1" w:name="_Toc221215090"/>
+      <w:r>
+        <w:rPr>
+          <w:sz w:val="40"/>
+        </w:rPr>
+        <w:lastRenderedPageBreak/>
+        <w:t xml:space="preserve">About the </w:t>
+      </w:r>
+      <w:proofErr w:type="spellStart"/>
+      <w:r>
+        <w:rPr>
+          <w:sz w:val="40"/>
+        </w:rPr>
+        <w:t>Author</w:t>
+      </w:r>
+      <w:bookmarkEnd w:id="0"/>
+      <w:bookmarkEnd w:id="1"/>
+      <w:proofErr w:type="spellEnd"/>
+    </w:p>
+    <w:p/>
+    <w:p>
+      <w:pPr>
+        <w:spacing w:line="360" w:lineRule="auto"/>
+        <w:jc w:val="both"/>
+        <w:rPr>
+          <w:b/>
+          <w:bCs/>
+          <w:sz w:val="24"/>
+          <w:szCs w:val="24"/>
+        </w:rPr>
+      </w:pPr>
+      <w:r>
+        <w:rPr>
+          <w:noProof/>
+        </w:rPr>
+        <w:drawing>
+          <wp:anchor distT="0" distB="0" distL="114300" distR="114300" simplePos="0" relativeHeight="251670528" behindDoc="1" locked="0" layoutInCell="1" allowOverlap="1" wp14:anchorId="114B4E0B" wp14:editId="10FDBA31">
+            <wp:simplePos x="0" y="0"/>
+            <wp:positionH relativeFrom="column">
+              <wp:posOffset>1628140</wp:posOffset>
+            </wp:positionH>
+            <wp:positionV relativeFrom="paragraph">
+              <wp:posOffset>255905</wp:posOffset>
+            </wp:positionV>
+            <wp:extent cx="1987550" cy="2127885"/>
+            <wp:effectExtent l="19050" t="19050" r="12700" b="24765"/>
+            <wp:wrapTopAndBottom/>
+            <wp:docPr id="11" name="Picture 11"/>
+            <wp:cNvGraphicFramePr>
+              <a:graphicFrameLocks xmlns:a="http://schemas.openxmlformats.org/drawingml/2006/main" noChangeAspect="1"/>
+            </wp:cNvGraphicFramePr>
+            <a:graphic xmlns:a="http://schemas.openxmlformats.org/drawingml/2006/main">
+              <a:graphicData uri="http://schemas.openxmlformats.org/drawingml/2006/picture">
+                <pic:pic xmlns:pic="http://schemas.openxmlformats.org/drawingml/2006/picture">
+                  <pic:nvPicPr>
+                    <pic:cNvPr id="0" name="Picture 9"/>
+                    <pic:cNvPicPr>
+                      <a:picLocks noChangeAspect="1" noChangeArrowheads="1"/>
+                    </pic:cNvPicPr>
+                  </pic:nvPicPr>
+                  <pic:blipFill rotWithShape="1">
+                    <a:blip r:embed="rId7" cstate="print">
+                      <a:extLst>
+                        <a:ext uri="{28A0092B-C50C-407E-A947-70E740481C1C}">
+                          <a14:useLocalDpi xmlns:a14="http://schemas.microsoft.com/office/drawing/2010/main" val="0"/>
+                        </a:ext>
+                      </a:extLst>
+                    </a:blip>
+                    <a:srcRect t="7316" r="3991" b="24204"/>
+                    <a:stretch/>
+                  </pic:blipFill>
+                  <pic:spPr bwMode="auto">
+                    <a:xfrm>
+                      <a:off x="0" y="0"/>
+                      <a:ext cx="1987550" cy="2127885"/>
+                    </a:xfrm>
+                    <a:prstGeom prst="rect">
+                      <a:avLst/>
+                    </a:prstGeom>
+                    <a:noFill/>
+                    <a:ln w="12700">
+                      <a:solidFill>
+                        <a:schemeClr val="tx1"/>
+                      </a:solidFill>
+                    </a:ln>
+                    <a:extLst>
+                      <a:ext uri="{53640926-AAD7-44D8-BBD7-CCE9431645EC}">
+                        <a14:shadowObscured xmlns:a14="http://schemas.microsoft.com/office/drawing/2010/main"/>
+                      </a:ext>
+                    </a:extLst>
+                  </pic:spPr>
+                </pic:pic>
+              </a:graphicData>
+            </a:graphic>
+            <wp14:sizeRelH relativeFrom="margin">
+              <wp14:pctWidth>0</wp14:pctWidth>
+            </wp14:sizeRelH>
+            <wp14:sizeRelV relativeFrom="margin">
+              <wp14:pctHeight>0</wp14:pctHeight>
+            </wp14:sizeRelV>
+          </wp:anchor>
+        </w:drawing>
+      </w:r>
+    </w:p>
+    <w:p>
+      <w:pPr>
+        <w:spacing w:before="360" w:line="360" w:lineRule="auto"/>
+        <w:jc w:val="both"/>
+        <w:rPr>
+          <w:b/>
+          <w:bCs/>
+          <w:sz w:val="40"/>
+          <w:szCs w:val="40"/>
+        </w:rPr>
+      </w:pPr>
+    </w:p>
+    <w:p>
+      <w:pPr>
+        <w:spacing w:before="360" w:after="120" w:line="360" w:lineRule="auto"/>
+        <w:jc w:val="both"/>
+        <w:rPr>
+          <w:b/>
+          <w:bCs/>
+          <w:sz w:val="36"/>
+          <w:szCs w:val="36"/>
+        </w:rPr>
+      </w:pPr>
+      <w:r>
+        <w:rPr>
+          <w:b/>
+          <w:bCs/>
+          <w:sz w:val="36"/>
+          <w:szCs w:val="36"/>
+        </w:rPr>
+        <w:t>Mounim Nadir</w:t>
+      </w:r>
+    </w:p>
+    <w:p>
+      <w:pPr>
+        <w:spacing w:line="360" w:lineRule="auto"/>
+        <w:jc w:val="both"/>
+        <w:rPr>
+          <w:b/>
+          <w:bCs/>
+          <w:sz w:val="36"/>
+          <w:szCs w:val="36"/>
+        </w:rPr>
+      </w:pPr>
+      <w:r>
+        <w:rPr>
+          <w:b/>
+          <w:bCs/>
+          <w:sz w:val="24"/>
+          <w:szCs w:val="24"/>
+        </w:rPr>
+        <w:t xml:space="preserve"> </w:t>
+      </w:r>
+      <w:r>
+        <w:rPr>
+          <w:sz w:val="24"/>
+          <w:szCs w:val="24"/>
+        </w:rPr>
+        <w:t>Candidate for Master in Sciences et Techniques (MST): Sécurité IT et Big Data (SITBD) Faculté des Sciences et Techniques de Tanger (FSTT)</w:t>
+      </w:r>
+    </w:p>
+    <w:p>
+      <w:pPr>
+        <w:spacing w:line="360" w:lineRule="auto"/>
+        <w:jc w:val="both"/>
+        <w:rPr>
+          <w:sz w:val="24"/>
+          <w:szCs w:val="24"/>
+          <w:lang w:val="en-US"/>
+        </w:rPr>
+      </w:pPr>
+      <w:r>
+        <w:rPr>
+          <w:sz w:val="24"/>
+          <w:szCs w:val="24"/>
+          <w:lang w:val="en-US"/>
+        </w:rPr>
+        <w:t>As a specialized student in the intersection of Cybersecurity and Big Data, I focus on building resilient data architectures and defending digital identities against evolving 2026 threats. This guide was developed following a real-world account recovery process, intended to serve as a practical resource for the academic and professional community.</w:t>
+      </w:r>
+    </w:p>
+    <w:p>
+      <w:pPr>
+        <w:rPr>
+          <w:sz w:val="24"/>
+          <w:szCs w:val="24"/>
+          <w:lang w:val="en-US"/>
+        </w:rPr>
+      </w:pPr>
+    </w:p>
+    <w:p>
+      <w:pPr>
+        <w:pStyle w:val="Title"/>
+        <w:spacing w:before="120" w:after="120" w:line="23" w:lineRule="atLeast"/>
+        <w:rPr>
+          <w:rFonts w:asciiTheme="minorHAnsi" w:hAnsiTheme="minorHAnsi" w:cstheme="minorHAnsi"/>
+          <w:b/>
+          <w:bCs/>
+          <w:sz w:val="24"/>
+          <w:szCs w:val="24"/>
+        </w:rPr>
+      </w:pPr>
+      <w:proofErr w:type="spellStart"/>
+      <w:r>
+        <w:rPr>
+          <w:rFonts w:asciiTheme="minorHAnsi" w:hAnsiTheme="minorHAnsi" w:cstheme="minorHAnsi"/>
+          <w:b/>
+          <w:bCs/>
+          <w:sz w:val="24"/>
+          <w:szCs w:val="24"/>
+        </w:rPr>
+        <w:t>Let's</w:t>
+      </w:r>
+      <w:proofErr w:type="spellEnd"/>
+      <w:r>
+        <w:rPr>
+          <w:rFonts w:asciiTheme="minorHAnsi" w:hAnsiTheme="minorHAnsi" w:cstheme="minorHAnsi"/>
+          <w:b/>
+          <w:bCs/>
+          <w:sz w:val="24"/>
+          <w:szCs w:val="24"/>
+        </w:rPr>
+        <w:t xml:space="preserve"> </w:t>
+      </w:r>
+      <w:proofErr w:type="spellStart"/>
+      <w:r>
+        <w:rPr>
+          <w:rFonts w:asciiTheme="minorHAnsi" w:hAnsiTheme="minorHAnsi" w:cstheme="minorHAnsi"/>
+          <w:b/>
+          <w:bCs/>
+          <w:sz w:val="24"/>
+          <w:szCs w:val="24"/>
+        </w:rPr>
+        <w:t>Connect</w:t>
+      </w:r>
+      <w:proofErr w:type="spellEnd"/>
+      <w:r>
+        <w:rPr>
+          <w:rFonts w:asciiTheme="minorHAnsi" w:hAnsiTheme="minorHAnsi" w:cstheme="minorHAnsi"/>
+          <w:b/>
+          <w:bCs/>
+          <w:sz w:val="24"/>
+          <w:szCs w:val="24"/>
+        </w:rPr>
+        <w:t>:</w:t>
+      </w:r>
+    </w:p>
+    <w:p>
+      <w:pPr>
+        <w:pStyle w:val="Title"/>
+        <w:numPr>
+          <w:ilvl w:val="0"/>
+          <w:numId w:val="39"/>
+        </w:numPr>
+        <w:spacing w:before="120" w:after="120" w:line="23" w:lineRule="atLeast"/>
+        <w:rPr>
+          <w:rFonts w:ascii="Calibri" w:hAnsi="Calibri" w:cs="Calibri"/>
+          <w:b/>
+          <w:bCs/>
+          <w:sz w:val="24"/>
+          <w:szCs w:val="24"/>
+          <w:lang w:val="en-US"/>
+        </w:rPr>
+      </w:pPr>
+      <w:r>
+        <w:rPr>
+          <w:rFonts w:ascii="Calibri" w:hAnsi="Calibri" w:cs="Calibri"/>
+          <w:b/>
+          <w:bCs/>
+          <w:sz w:val="24"/>
+          <w:szCs w:val="24"/>
+          <w:lang w:val="en-US"/>
+        </w:rPr>
+        <w:t xml:space="preserve">LinkedIn: </w:t>
+      </w:r>
+      <w:r>
+        <w:rPr>
+          <w:rFonts w:ascii="Calibri" w:hAnsi="Calibri" w:cs="Calibri"/>
+          <w:b/>
+          <w:bCs/>
+          <w:sz w:val="24"/>
+          <w:szCs w:val="24"/>
+          <w:lang w:val="en-US"/>
+        </w:rPr>
+        <w:t xml:space="preserve"> </w:t>
+      </w:r>
+      <w:hyperlink r:id="rId8" w:tgtFrame="_blank" w:history="1">
+        <w:r>
+          <w:rPr>
+            <w:rStyle w:val="Hyperlink"/>
+            <w:rFonts w:ascii="Calibri" w:hAnsi="Calibri" w:cs="Calibri"/>
+            <w:b/>
+            <w:bCs/>
+            <w:sz w:val="24"/>
+            <w:szCs w:val="24"/>
+            <w:lang w:val="en-US"/>
+          </w:rPr>
+          <w:t>linkedin.com/Mounim Nadir</w:t>
+        </w:r>
+      </w:hyperlink>
+      <w:r>
+        <w:rPr>
+          <w:rFonts w:ascii="Calibri" w:hAnsi="Calibri" w:cs="Calibri"/>
+          <w:b/>
+          <w:bCs/>
+          <w:sz w:val="24"/>
+          <w:szCs w:val="24"/>
+          <w:lang w:val="en-US"/>
+        </w:rPr>
+        <w:t xml:space="preserve"> </w:t>
+      </w:r>
+    </w:p>
+    <w:p>
+      <w:pPr>
+        <w:pStyle w:val="Title"/>
+        <w:numPr>
+          <w:ilvl w:val="0"/>
+          <w:numId w:val="39"/>
+        </w:numPr>
+        <w:spacing w:before="120" w:after="120" w:line="23" w:lineRule="atLeast"/>
+        <w:rPr>
+          <w:b/>
+          <w:bCs/>
+          <w:sz w:val="24"/>
+          <w:szCs w:val="24"/>
+        </w:rPr>
+      </w:pPr>
+      <w:r>
+        <w:rPr>
+          <w:rFonts w:ascii="Calibri" w:hAnsi="Calibri" w:cs="Calibri"/>
+          <w:b/>
+          <w:bCs/>
+          <w:sz w:val="24"/>
+          <w:szCs w:val="24"/>
+        </w:rPr>
+        <w:t>GitHub:</w:t>
+      </w:r>
+      <w:r>
+        <w:rPr>
+          <w:rFonts w:ascii="Calibri" w:hAnsi="Calibri" w:cs="Calibri"/>
+          <w:b/>
+          <w:bCs/>
+          <w:sz w:val="24"/>
+          <w:szCs w:val="24"/>
+        </w:rPr>
+        <w:t xml:space="preserve"> </w:t>
+      </w:r>
+      <w:r>
+        <w:rPr>
+          <w:rFonts w:ascii="Calibri" w:hAnsi="Calibri" w:cs="Calibri"/>
+          <w:b/>
+          <w:bCs/>
+          <w:sz w:val="24"/>
+          <w:szCs w:val="24"/>
+        </w:rPr>
+        <w:t xml:space="preserve"> </w:t>
+      </w:r>
+      <w:hyperlink r:id="rId9" w:tgtFrame="_blank" w:history="1">
+        <w:r>
+          <w:rPr>
+            <w:rStyle w:val="Hyperlink"/>
+            <w:rFonts w:ascii="Calibri" w:hAnsi="Calibri" w:cs="Calibri"/>
+            <w:b/>
+            <w:bCs/>
+            <w:sz w:val="24"/>
+            <w:szCs w:val="24"/>
+          </w:rPr>
+          <w:t>github.com/</w:t>
+        </w:r>
+        <w:proofErr w:type="spellStart"/>
+        <w:r>
+          <w:rPr>
+            <w:rStyle w:val="Hyperlink"/>
+            <w:rFonts w:ascii="Calibri" w:hAnsi="Calibri" w:cs="Calibri"/>
+            <w:b/>
+            <w:bCs/>
+            <w:sz w:val="24"/>
+            <w:szCs w:val="24"/>
+          </w:rPr>
+          <w:t>MounimNadir</w:t>
+        </w:r>
+        <w:proofErr w:type="spellEnd"/>
+      </w:hyperlink>
+    </w:p>
+    <w:p/>
+    <w:p>
+      <w:r>
+        <w:br w:type="page"/>
+      </w:r>
+    </w:p>
     <w:sdt>
       <w:sdtPr>
-        <w:rPr>
-          <w:rFonts w:asciiTheme="minorHAnsi" w:eastAsiaTheme="minorHAnsi" w:hAnsiTheme="minorHAnsi" w:cstheme="minorBidi"/>
-          <w:color w:val="auto"/>
-          <w:sz w:val="22"/>
-          <w:szCs w:val="22"/>
-          <w:lang w:val="fr-MA"/>
-        </w:rPr>
-        <w:id w:val="726885660"/>
+        <w:id w:val="-1035425990"/>
         <w:docPartObj>
           <w:docPartGallery w:val="Table of Contents"/>
           <w:docPartUnique/>
@@ -506,42 +894,37 @@
       </w:sdtPr>
       <w:sdtEndPr>
         <w:rPr>
+          <w:rFonts w:asciiTheme="minorHAnsi" w:eastAsiaTheme="minorHAnsi" w:hAnsiTheme="minorHAnsi" w:cstheme="minorBidi"/>
           <w:b/>
           <w:bCs/>
           <w:noProof/>
+          <w:color w:val="auto"/>
+          <w:sz w:val="22"/>
+          <w:szCs w:val="22"/>
+          <w:lang w:val="fr-MA"/>
         </w:rPr>
       </w:sdtEndPr>
       <w:sdtContent>
         <w:p>
           <w:pPr>
             <w:pStyle w:val="TOCHeading"/>
-            <w:ind w:left="2832"/>
+            <w:ind w:left="2124" w:firstLine="708"/>
             <w:rPr>
-              <w:sz w:val="56"/>
-              <w:szCs w:val="56"/>
+              <w:b/>
+              <w:bCs/>
+              <w:sz w:val="72"/>
+              <w:szCs w:val="72"/>
             </w:rPr>
           </w:pPr>
           <w:r>
             <w:rPr>
-              <w:sz w:val="56"/>
-              <w:szCs w:val="56"/>
+              <w:b/>
+              <w:bCs/>
+              <w:sz w:val="72"/>
+              <w:szCs w:val="72"/>
             </w:rPr>
             <w:t>Contents</w:t>
           </w:r>
-        </w:p>
-        <w:p>
-          <w:pPr>
-            <w:rPr>
-              <w:lang w:val="en-US"/>
-            </w:rPr>
-          </w:pPr>
-        </w:p>
-        <w:p>
-          <w:pPr>
-            <w:rPr>
-              <w:lang w:val="en-US"/>
-            </w:rPr>
-          </w:pPr>
         </w:p>
         <w:p>
           <w:pPr>
@@ -565,12 +948,101 @@
           <w:r>
             <w:fldChar w:fldCharType="separate"/>
           </w:r>
-          <w:hyperlink w:anchor="_Toc221147722" w:history="1">
+          <w:hyperlink w:anchor="_Toc221215090" w:history="1">
+            <w:r>
+              <w:rPr>
+                <w:rStyle w:val="Hyperlink"/>
+                <w:noProof/>
+                <w:sz w:val="24"/>
+                <w:szCs w:val="24"/>
+              </w:rPr>
+              <w:t>About the Author</w:t>
+            </w:r>
+            <w:r>
+              <w:rPr>
+                <w:noProof/>
+                <w:webHidden/>
+                <w:sz w:val="24"/>
+                <w:szCs w:val="24"/>
+              </w:rPr>
+              <w:tab/>
+            </w:r>
+            <w:r>
+              <w:rPr>
+                <w:noProof/>
+                <w:webHidden/>
+                <w:sz w:val="24"/>
+                <w:szCs w:val="24"/>
+              </w:rPr>
+              <w:fldChar w:fldCharType="begin"/>
+            </w:r>
+            <w:r>
+              <w:rPr>
+                <w:noProof/>
+                <w:webHidden/>
+                <w:sz w:val="24"/>
+                <w:szCs w:val="24"/>
+              </w:rPr>
+              <w:instrText xml:space="preserve"> PAGEREF _Toc221215090 \h </w:instrText>
+            </w:r>
+            <w:r>
+              <w:rPr>
+                <w:noProof/>
+                <w:webHidden/>
+                <w:sz w:val="24"/>
+                <w:szCs w:val="24"/>
+              </w:rPr>
+            </w:r>
+            <w:r>
+              <w:rPr>
+                <w:noProof/>
+                <w:webHidden/>
+                <w:sz w:val="24"/>
+                <w:szCs w:val="24"/>
+              </w:rPr>
+              <w:fldChar w:fldCharType="separate"/>
+            </w:r>
+            <w:r>
+              <w:rPr>
+                <w:noProof/>
+                <w:webHidden/>
+                <w:sz w:val="24"/>
+                <w:szCs w:val="24"/>
+              </w:rPr>
+              <w:t>2</w:t>
+            </w:r>
+            <w:r>
+              <w:rPr>
+                <w:noProof/>
+                <w:webHidden/>
+                <w:sz w:val="24"/>
+                <w:szCs w:val="24"/>
+              </w:rPr>
+              <w:fldChar w:fldCharType="end"/>
+            </w:r>
+          </w:hyperlink>
+        </w:p>
+        <w:p>
+          <w:pPr>
+            <w:pStyle w:val="TOC1"/>
+            <w:rPr>
+              <w:rFonts w:eastAsiaTheme="minorEastAsia"/>
+              <w:noProof/>
+              <w:kern w:val="2"/>
+              <w:sz w:val="24"/>
+              <w:szCs w:val="24"/>
+              <w:lang w:eastAsia="fr-MA"/>
+              <w14:ligatures w14:val="standardContextual"/>
+            </w:rPr>
+          </w:pPr>
+          <w:hyperlink w:anchor="_Toc221215091" w:history="1">
             <w:r>
               <w:rPr>
                 <w:rStyle w:val="Hyperlink"/>
                 <w:rFonts w:cs="Segoe UI Semibold"/>
                 <w:noProof/>
+                <w:sz w:val="24"/>
+                <w:szCs w:val="24"/>
                 <w:lang w:val="en-US"/>
               </w:rPr>
               <w:t>Introduction: The Current Threat Landscape</w:t>
@@ -579,6 +1051,8 @@
               <w:rPr>
                 <w:noProof/>
                 <w:webHidden/>
+                <w:sz w:val="24"/>
+                <w:szCs w:val="24"/>
               </w:rPr>
               <w:tab/>
             </w:r>
@@ -586,6 +1060,8 @@
               <w:rPr>
                 <w:noProof/>
                 <w:webHidden/>
+                <w:sz w:val="24"/>
+                <w:szCs w:val="24"/>
               </w:rPr>
               <w:fldChar w:fldCharType="begin"/>
             </w:r>
@@ -593,19 +1069,25 @@
               <w:rPr>
                 <w:noProof/>
                 <w:webHidden/>
-              </w:rPr>
-              <w:instrText xml:space="preserve"> PAGEREF _Toc221147722 \h </w:instrText>
-            </w:r>
-            <w:r>
-              <w:rPr>
-                <w:noProof/>
-                <w:webHidden/>
-              </w:rPr>
-            </w:r>
-            <w:r>
-              <w:rPr>
-                <w:noProof/>
-                <w:webHidden/>
+                <w:sz w:val="24"/>
+                <w:szCs w:val="24"/>
+              </w:rPr>
+              <w:instrText xml:space="preserve"> PAGEREF _Toc221215091 \h </w:instrText>
+            </w:r>
+            <w:r>
+              <w:rPr>
+                <w:noProof/>
+                <w:webHidden/>
+                <w:sz w:val="24"/>
+                <w:szCs w:val="24"/>
+              </w:rPr>
+            </w:r>
+            <w:r>
+              <w:rPr>
+                <w:noProof/>
+                <w:webHidden/>
+                <w:sz w:val="24"/>
+                <w:szCs w:val="24"/>
               </w:rPr>
               <w:fldChar w:fldCharType="separate"/>
             </w:r>
@@ -613,13 +1095,17 @@
               <w:rPr>
                 <w:noProof/>
                 <w:webHidden/>
-              </w:rPr>
-              <w:t>3</w:t>
-            </w:r>
-            <w:r>
-              <w:rPr>
-                <w:noProof/>
-                <w:webHidden/>
+                <w:sz w:val="24"/>
+                <w:szCs w:val="24"/>
+              </w:rPr>
+              <w:t>4</w:t>
+            </w:r>
+            <w:r>
+              <w:rPr>
+                <w:noProof/>
+                <w:webHidden/>
+                <w:sz w:val="24"/>
+                <w:szCs w:val="24"/>
               </w:rPr>
               <w:fldChar w:fldCharType="end"/>
             </w:r>
@@ -641,11 +1127,13 @@
               <w14:ligatures w14:val="standardContextual"/>
             </w:rPr>
           </w:pPr>
-          <w:hyperlink w:anchor="_Toc221147723" w:history="1">
+          <w:hyperlink w:anchor="_Toc221215092" w:history="1">
             <w:r>
               <w:rPr>
                 <w:rStyle w:val="Hyperlink"/>
                 <w:noProof/>
+                <w:sz w:val="24"/>
+                <w:szCs w:val="24"/>
                 <w:lang w:val="en-US"/>
               </w:rPr>
               <w:t>Scope and Threat Model</w:t>
@@ -654,6 +1142,8 @@
               <w:rPr>
                 <w:noProof/>
                 <w:webHidden/>
+                <w:sz w:val="24"/>
+                <w:szCs w:val="24"/>
               </w:rPr>
               <w:tab/>
             </w:r>
@@ -661,6 +1151,8 @@
               <w:rPr>
                 <w:noProof/>
                 <w:webHidden/>
+                <w:sz w:val="24"/>
+                <w:szCs w:val="24"/>
               </w:rPr>
               <w:fldChar w:fldCharType="begin"/>
             </w:r>
@@ -668,19 +1160,25 @@
               <w:rPr>
                 <w:noProof/>
                 <w:webHidden/>
-              </w:rPr>
-              <w:instrText xml:space="preserve"> PAGEREF _Toc221147723 \h </w:instrText>
-            </w:r>
-            <w:r>
-              <w:rPr>
-                <w:noProof/>
-                <w:webHidden/>
-              </w:rPr>
-            </w:r>
-            <w:r>
-              <w:rPr>
-                <w:noProof/>
-                <w:webHidden/>
+                <w:sz w:val="24"/>
+                <w:szCs w:val="24"/>
+              </w:rPr>
+              <w:instrText xml:space="preserve"> PAGEREF _Toc221215092 \h </w:instrText>
+            </w:r>
+            <w:r>
+              <w:rPr>
+                <w:noProof/>
+                <w:webHidden/>
+                <w:sz w:val="24"/>
+                <w:szCs w:val="24"/>
+              </w:rPr>
+            </w:r>
+            <w:r>
+              <w:rPr>
+                <w:noProof/>
+                <w:webHidden/>
+                <w:sz w:val="24"/>
+                <w:szCs w:val="24"/>
               </w:rPr>
               <w:fldChar w:fldCharType="separate"/>
             </w:r>
@@ -688,13 +1186,17 @@
               <w:rPr>
                 <w:noProof/>
                 <w:webHidden/>
-              </w:rPr>
-              <w:t>3</w:t>
-            </w:r>
-            <w:r>
-              <w:rPr>
-                <w:noProof/>
-                <w:webHidden/>
+                <w:sz w:val="24"/>
+                <w:szCs w:val="24"/>
+              </w:rPr>
+              <w:t>4</w:t>
+            </w:r>
+            <w:r>
+              <w:rPr>
+                <w:noProof/>
+                <w:webHidden/>
+                <w:sz w:val="24"/>
+                <w:szCs w:val="24"/>
               </w:rPr>
               <w:fldChar w:fldCharType="end"/>
             </w:r>
@@ -713,11 +1215,13 @@
               <w14:ligatures w14:val="standardContextual"/>
             </w:rPr>
           </w:pPr>
-          <w:hyperlink w:anchor="_Toc221147724" w:history="1">
+          <w:hyperlink w:anchor="_Toc221215093" w:history="1">
             <w:r>
               <w:rPr>
                 <w:rStyle w:val="Hyperlink"/>
                 <w:noProof/>
+                <w:sz w:val="24"/>
+                <w:szCs w:val="24"/>
                 <w:lang w:val="en-US"/>
               </w:rPr>
               <w:t>The Objective of This Guide</w:t>
@@ -726,6 +1230,8 @@
               <w:rPr>
                 <w:noProof/>
                 <w:webHidden/>
+                <w:sz w:val="24"/>
+                <w:szCs w:val="24"/>
               </w:rPr>
               <w:tab/>
             </w:r>
@@ -733,6 +1239,8 @@
               <w:rPr>
                 <w:noProof/>
                 <w:webHidden/>
+                <w:sz w:val="24"/>
+                <w:szCs w:val="24"/>
               </w:rPr>
               <w:fldChar w:fldCharType="begin"/>
             </w:r>
@@ -740,19 +1248,25 @@
               <w:rPr>
                 <w:noProof/>
                 <w:webHidden/>
-              </w:rPr>
-              <w:instrText xml:space="preserve"> PAGEREF _Toc221147724 \h </w:instrText>
-            </w:r>
-            <w:r>
-              <w:rPr>
-                <w:noProof/>
-                <w:webHidden/>
-              </w:rPr>
-            </w:r>
-            <w:r>
-              <w:rPr>
-                <w:noProof/>
-                <w:webHidden/>
+                <w:sz w:val="24"/>
+                <w:szCs w:val="24"/>
+              </w:rPr>
+              <w:instrText xml:space="preserve"> PAGEREF _Toc221215093 \h </w:instrText>
+            </w:r>
+            <w:r>
+              <w:rPr>
+                <w:noProof/>
+                <w:webHidden/>
+                <w:sz w:val="24"/>
+                <w:szCs w:val="24"/>
+              </w:rPr>
+            </w:r>
+            <w:r>
+              <w:rPr>
+                <w:noProof/>
+                <w:webHidden/>
+                <w:sz w:val="24"/>
+                <w:szCs w:val="24"/>
               </w:rPr>
               <w:fldChar w:fldCharType="separate"/>
             </w:r>
@@ -760,13 +1274,17 @@
               <w:rPr>
                 <w:noProof/>
                 <w:webHidden/>
-              </w:rPr>
-              <w:t>3</w:t>
-            </w:r>
-            <w:r>
-              <w:rPr>
-                <w:noProof/>
-                <w:webHidden/>
+                <w:sz w:val="24"/>
+                <w:szCs w:val="24"/>
+              </w:rPr>
+              <w:t>4</w:t>
+            </w:r>
+            <w:r>
+              <w:rPr>
+                <w:noProof/>
+                <w:webHidden/>
+                <w:sz w:val="24"/>
+                <w:szCs w:val="24"/>
               </w:rPr>
               <w:fldChar w:fldCharType="end"/>
             </w:r>
@@ -785,11 +1303,13 @@
               <w14:ligatures w14:val="standardContextual"/>
             </w:rPr>
           </w:pPr>
-          <w:hyperlink w:anchor="_Toc221147725" w:history="1">
+          <w:hyperlink w:anchor="_Toc221215094" w:history="1">
             <w:r>
               <w:rPr>
                 <w:rStyle w:val="Hyperlink"/>
                 <w:noProof/>
+                <w:sz w:val="24"/>
+                <w:szCs w:val="24"/>
                 <w:lang w:val="en-US"/>
               </w:rPr>
               <w:t>Why This Matters Now</w:t>
@@ -798,6 +1318,8 @@
               <w:rPr>
                 <w:noProof/>
                 <w:webHidden/>
+                <w:sz w:val="24"/>
+                <w:szCs w:val="24"/>
               </w:rPr>
               <w:tab/>
             </w:r>
@@ -805,6 +1327,8 @@
               <w:rPr>
                 <w:noProof/>
                 <w:webHidden/>
+                <w:sz w:val="24"/>
+                <w:szCs w:val="24"/>
               </w:rPr>
               <w:fldChar w:fldCharType="begin"/>
             </w:r>
@@ -812,19 +1336,25 @@
               <w:rPr>
                 <w:noProof/>
                 <w:webHidden/>
-              </w:rPr>
-              <w:instrText xml:space="preserve"> PAGEREF _Toc221147725 \h </w:instrText>
-            </w:r>
-            <w:r>
-              <w:rPr>
-                <w:noProof/>
-                <w:webHidden/>
-              </w:rPr>
-            </w:r>
-            <w:r>
-              <w:rPr>
-                <w:noProof/>
-                <w:webHidden/>
+                <w:sz w:val="24"/>
+                <w:szCs w:val="24"/>
+              </w:rPr>
+              <w:instrText xml:space="preserve"> PAGEREF _Toc221215094 \h </w:instrText>
+            </w:r>
+            <w:r>
+              <w:rPr>
+                <w:noProof/>
+                <w:webHidden/>
+                <w:sz w:val="24"/>
+                <w:szCs w:val="24"/>
+              </w:rPr>
+            </w:r>
+            <w:r>
+              <w:rPr>
+                <w:noProof/>
+                <w:webHidden/>
+                <w:sz w:val="24"/>
+                <w:szCs w:val="24"/>
               </w:rPr>
               <w:fldChar w:fldCharType="separate"/>
             </w:r>
@@ -832,13 +1362,17 @@
               <w:rPr>
                 <w:noProof/>
                 <w:webHidden/>
-              </w:rPr>
-              <w:t>4</w:t>
-            </w:r>
-            <w:r>
-              <w:rPr>
-                <w:noProof/>
-                <w:webHidden/>
+                <w:sz w:val="24"/>
+                <w:szCs w:val="24"/>
+              </w:rPr>
+              <w:t>5</w:t>
+            </w:r>
+            <w:r>
+              <w:rPr>
+                <w:noProof/>
+                <w:webHidden/>
+                <w:sz w:val="24"/>
+                <w:szCs w:val="24"/>
               </w:rPr>
               <w:fldChar w:fldCharType="end"/>
             </w:r>
@@ -857,11 +1391,13 @@
               <w14:ligatures w14:val="standardContextual"/>
             </w:rPr>
           </w:pPr>
-          <w:hyperlink w:anchor="_Toc221147726" w:history="1">
+          <w:hyperlink w:anchor="_Toc221215095" w:history="1">
             <w:r>
               <w:rPr>
                 <w:rStyle w:val="Hyperlink"/>
                 <w:noProof/>
+                <w:sz w:val="24"/>
+                <w:szCs w:val="24"/>
                 <w:lang w:val="en-US"/>
               </w:rPr>
               <w:t>Your Primary Email: The Root of Digital Trust</w:t>
@@ -870,6 +1406,8 @@
               <w:rPr>
                 <w:noProof/>
                 <w:webHidden/>
+                <w:sz w:val="24"/>
+                <w:szCs w:val="24"/>
               </w:rPr>
               <w:tab/>
             </w:r>
@@ -877,6 +1415,8 @@
               <w:rPr>
                 <w:noProof/>
                 <w:webHidden/>
+                <w:sz w:val="24"/>
+                <w:szCs w:val="24"/>
               </w:rPr>
               <w:fldChar w:fldCharType="begin"/>
             </w:r>
@@ -884,19 +1424,25 @@
               <w:rPr>
                 <w:noProof/>
                 <w:webHidden/>
-              </w:rPr>
-              <w:instrText xml:space="preserve"> PAGEREF _Toc221147726 \h </w:instrText>
-            </w:r>
-            <w:r>
-              <w:rPr>
-                <w:noProof/>
-                <w:webHidden/>
-              </w:rPr>
-            </w:r>
-            <w:r>
-              <w:rPr>
-                <w:noProof/>
-                <w:webHidden/>
+                <w:sz w:val="24"/>
+                <w:szCs w:val="24"/>
+              </w:rPr>
+              <w:instrText xml:space="preserve"> PAGEREF _Toc221215095 \h </w:instrText>
+            </w:r>
+            <w:r>
+              <w:rPr>
+                <w:noProof/>
+                <w:webHidden/>
+                <w:sz w:val="24"/>
+                <w:szCs w:val="24"/>
+              </w:rPr>
+            </w:r>
+            <w:r>
+              <w:rPr>
+                <w:noProof/>
+                <w:webHidden/>
+                <w:sz w:val="24"/>
+                <w:szCs w:val="24"/>
               </w:rPr>
               <w:fldChar w:fldCharType="separate"/>
             </w:r>
@@ -904,13 +1450,17 @@
               <w:rPr>
                 <w:noProof/>
                 <w:webHidden/>
-              </w:rPr>
-              <w:t>5</w:t>
-            </w:r>
-            <w:r>
-              <w:rPr>
-                <w:noProof/>
-                <w:webHidden/>
+                <w:sz w:val="24"/>
+                <w:szCs w:val="24"/>
+              </w:rPr>
+              <w:t>6</w:t>
+            </w:r>
+            <w:r>
+              <w:rPr>
+                <w:noProof/>
+                <w:webHidden/>
+                <w:sz w:val="24"/>
+                <w:szCs w:val="24"/>
               </w:rPr>
               <w:fldChar w:fldCharType="end"/>
             </w:r>
@@ -929,11 +1479,13 @@
               <w14:ligatures w14:val="standardContextual"/>
             </w:rPr>
           </w:pPr>
-          <w:hyperlink w:anchor="_Toc221147727" w:history="1">
+          <w:hyperlink w:anchor="_Toc221215096" w:history="1">
             <w:r>
               <w:rPr>
                 <w:rStyle w:val="Hyperlink"/>
                 <w:noProof/>
+                <w:sz w:val="24"/>
+                <w:szCs w:val="24"/>
                 <w:lang w:val="en-US"/>
               </w:rPr>
               <w:t>Why Trust a Password Vault?</w:t>
@@ -942,6 +1494,8 @@
               <w:rPr>
                 <w:noProof/>
                 <w:webHidden/>
+                <w:sz w:val="24"/>
+                <w:szCs w:val="24"/>
               </w:rPr>
               <w:tab/>
             </w:r>
@@ -949,6 +1503,8 @@
               <w:rPr>
                 <w:noProof/>
                 <w:webHidden/>
+                <w:sz w:val="24"/>
+                <w:szCs w:val="24"/>
               </w:rPr>
               <w:fldChar w:fldCharType="begin"/>
             </w:r>
@@ -956,19 +1512,25 @@
               <w:rPr>
                 <w:noProof/>
                 <w:webHidden/>
-              </w:rPr>
-              <w:instrText xml:space="preserve"> PAGEREF _Toc221147727 \h </w:instrText>
-            </w:r>
-            <w:r>
-              <w:rPr>
-                <w:noProof/>
-                <w:webHidden/>
-              </w:rPr>
-            </w:r>
-            <w:r>
-              <w:rPr>
-                <w:noProof/>
-                <w:webHidden/>
+                <w:sz w:val="24"/>
+                <w:szCs w:val="24"/>
+              </w:rPr>
+              <w:instrText xml:space="preserve"> PAGEREF _Toc221215096 \h </w:instrText>
+            </w:r>
+            <w:r>
+              <w:rPr>
+                <w:noProof/>
+                <w:webHidden/>
+                <w:sz w:val="24"/>
+                <w:szCs w:val="24"/>
+              </w:rPr>
+            </w:r>
+            <w:r>
+              <w:rPr>
+                <w:noProof/>
+                <w:webHidden/>
+                <w:sz w:val="24"/>
+                <w:szCs w:val="24"/>
               </w:rPr>
               <w:fldChar w:fldCharType="separate"/>
             </w:r>
@@ -976,13 +1538,17 @@
               <w:rPr>
                 <w:noProof/>
                 <w:webHidden/>
-              </w:rPr>
-              <w:t>5</w:t>
-            </w:r>
-            <w:r>
-              <w:rPr>
-                <w:noProof/>
-                <w:webHidden/>
+                <w:sz w:val="24"/>
+                <w:szCs w:val="24"/>
+              </w:rPr>
+              <w:t>6</w:t>
+            </w:r>
+            <w:r>
+              <w:rPr>
+                <w:noProof/>
+                <w:webHidden/>
+                <w:sz w:val="24"/>
+                <w:szCs w:val="24"/>
               </w:rPr>
               <w:fldChar w:fldCharType="end"/>
             </w:r>
@@ -1004,11 +1570,13 @@
               <w14:ligatures w14:val="standardContextual"/>
             </w:rPr>
           </w:pPr>
-          <w:hyperlink w:anchor="_Toc221147728" w:history="1">
+          <w:hyperlink w:anchor="_Toc221215097" w:history="1">
             <w:r>
               <w:rPr>
                 <w:rStyle w:val="Hyperlink"/>
                 <w:noProof/>
+                <w:sz w:val="24"/>
+                <w:szCs w:val="24"/>
                 <w:lang w:val="en-US"/>
               </w:rPr>
               <w:t>The Origin and Philosophy of Bitwarden</w:t>
@@ -1017,6 +1585,8 @@
               <w:rPr>
                 <w:noProof/>
                 <w:webHidden/>
+                <w:sz w:val="24"/>
+                <w:szCs w:val="24"/>
               </w:rPr>
               <w:tab/>
             </w:r>
@@ -1024,6 +1594,8 @@
               <w:rPr>
                 <w:noProof/>
                 <w:webHidden/>
+                <w:sz w:val="24"/>
+                <w:szCs w:val="24"/>
               </w:rPr>
               <w:fldChar w:fldCharType="begin"/>
             </w:r>
@@ -1031,19 +1603,25 @@
               <w:rPr>
                 <w:noProof/>
                 <w:webHidden/>
-              </w:rPr>
-              <w:instrText xml:space="preserve"> PAGEREF _Toc221147728 \h </w:instrText>
-            </w:r>
-            <w:r>
-              <w:rPr>
-                <w:noProof/>
-                <w:webHidden/>
-              </w:rPr>
-            </w:r>
-            <w:r>
-              <w:rPr>
-                <w:noProof/>
-                <w:webHidden/>
+                <w:sz w:val="24"/>
+                <w:szCs w:val="24"/>
+              </w:rPr>
+              <w:instrText xml:space="preserve"> PAGEREF _Toc221215097 \h </w:instrText>
+            </w:r>
+            <w:r>
+              <w:rPr>
+                <w:noProof/>
+                <w:webHidden/>
+                <w:sz w:val="24"/>
+                <w:szCs w:val="24"/>
+              </w:rPr>
+            </w:r>
+            <w:r>
+              <w:rPr>
+                <w:noProof/>
+                <w:webHidden/>
+                <w:sz w:val="24"/>
+                <w:szCs w:val="24"/>
               </w:rPr>
               <w:fldChar w:fldCharType="separate"/>
             </w:r>
@@ -1051,13 +1629,17 @@
               <w:rPr>
                 <w:noProof/>
                 <w:webHidden/>
-              </w:rPr>
-              <w:t>5</w:t>
-            </w:r>
-            <w:r>
-              <w:rPr>
-                <w:noProof/>
-                <w:webHidden/>
+                <w:sz w:val="24"/>
+                <w:szCs w:val="24"/>
+              </w:rPr>
+              <w:t>6</w:t>
+            </w:r>
+            <w:r>
+              <w:rPr>
+                <w:noProof/>
+                <w:webHidden/>
+                <w:sz w:val="24"/>
+                <w:szCs w:val="24"/>
               </w:rPr>
               <w:fldChar w:fldCharType="end"/>
             </w:r>
@@ -1079,11 +1661,13 @@
               <w14:ligatures w14:val="standardContextual"/>
             </w:rPr>
           </w:pPr>
-          <w:hyperlink w:anchor="_Toc221147729" w:history="1">
+          <w:hyperlink w:anchor="_Toc221215098" w:history="1">
             <w:r>
               <w:rPr>
                 <w:rStyle w:val="Hyperlink"/>
                 <w:noProof/>
+                <w:sz w:val="24"/>
+                <w:szCs w:val="24"/>
                 <w:lang w:val="en-US"/>
               </w:rPr>
               <w:t>Zero-Knowledge Architecture: Your Data, Your Keys</w:t>
@@ -1092,6 +1676,8 @@
               <w:rPr>
                 <w:noProof/>
                 <w:webHidden/>
+                <w:sz w:val="24"/>
+                <w:szCs w:val="24"/>
               </w:rPr>
               <w:tab/>
             </w:r>
@@ -1099,6 +1685,8 @@
               <w:rPr>
                 <w:noProof/>
                 <w:webHidden/>
+                <w:sz w:val="24"/>
+                <w:szCs w:val="24"/>
               </w:rPr>
               <w:fldChar w:fldCharType="begin"/>
             </w:r>
@@ -1106,19 +1694,25 @@
               <w:rPr>
                 <w:noProof/>
                 <w:webHidden/>
-              </w:rPr>
-              <w:instrText xml:space="preserve"> PAGEREF _Toc221147729 \h </w:instrText>
-            </w:r>
-            <w:r>
-              <w:rPr>
-                <w:noProof/>
-                <w:webHidden/>
-              </w:rPr>
-            </w:r>
-            <w:r>
-              <w:rPr>
-                <w:noProof/>
-                <w:webHidden/>
+                <w:sz w:val="24"/>
+                <w:szCs w:val="24"/>
+              </w:rPr>
+              <w:instrText xml:space="preserve"> PAGEREF _Toc221215098 \h </w:instrText>
+            </w:r>
+            <w:r>
+              <w:rPr>
+                <w:noProof/>
+                <w:webHidden/>
+                <w:sz w:val="24"/>
+                <w:szCs w:val="24"/>
+              </w:rPr>
+            </w:r>
+            <w:r>
+              <w:rPr>
+                <w:noProof/>
+                <w:webHidden/>
+                <w:sz w:val="24"/>
+                <w:szCs w:val="24"/>
               </w:rPr>
               <w:fldChar w:fldCharType="separate"/>
             </w:r>
@@ -1126,13 +1720,17 @@
               <w:rPr>
                 <w:noProof/>
                 <w:webHidden/>
-              </w:rPr>
-              <w:t>5</w:t>
-            </w:r>
-            <w:r>
-              <w:rPr>
-                <w:noProof/>
-                <w:webHidden/>
+                <w:sz w:val="24"/>
+                <w:szCs w:val="24"/>
+              </w:rPr>
+              <w:t>6</w:t>
+            </w:r>
+            <w:r>
+              <w:rPr>
+                <w:noProof/>
+                <w:webHidden/>
+                <w:sz w:val="24"/>
+                <w:szCs w:val="24"/>
               </w:rPr>
               <w:fldChar w:fldCharType="end"/>
             </w:r>
@@ -1154,11 +1752,14 @@
               <w14:ligatures w14:val="standardContextual"/>
             </w:rPr>
           </w:pPr>
-          <w:hyperlink w:anchor="_Toc221147730" w:history="1">
+          <w:hyperlink w:anchor="_Toc221215099" w:history="1">
             <w:r>
               <w:rPr>
                 <w:rStyle w:val="Hyperlink"/>
                 <w:noProof/>
+                <w:sz w:val="24"/>
+                <w:szCs w:val="24"/>
+                <w:lang w:val="en-US"/>
               </w:rPr>
               <w:t>Verifiable Security and Compliance</w:t>
             </w:r>
@@ -1166,6 +1767,8 @@
               <w:rPr>
                 <w:noProof/>
                 <w:webHidden/>
+                <w:sz w:val="24"/>
+                <w:szCs w:val="24"/>
               </w:rPr>
               <w:tab/>
             </w:r>
@@ -1173,6 +1776,8 @@
               <w:rPr>
                 <w:noProof/>
                 <w:webHidden/>
+                <w:sz w:val="24"/>
+                <w:szCs w:val="24"/>
               </w:rPr>
               <w:fldChar w:fldCharType="begin"/>
             </w:r>
@@ -1180,19 +1785,25 @@
               <w:rPr>
                 <w:noProof/>
                 <w:webHidden/>
-              </w:rPr>
-              <w:instrText xml:space="preserve"> PAGEREF _Toc221147730 \h </w:instrText>
-            </w:r>
-            <w:r>
-              <w:rPr>
-                <w:noProof/>
-                <w:webHidden/>
-              </w:rPr>
-            </w:r>
-            <w:r>
-              <w:rPr>
-                <w:noProof/>
-                <w:webHidden/>
+                <w:sz w:val="24"/>
+                <w:szCs w:val="24"/>
+              </w:rPr>
+              <w:instrText xml:space="preserve"> PAGEREF _Toc221215099 \h </w:instrText>
+            </w:r>
+            <w:r>
+              <w:rPr>
+                <w:noProof/>
+                <w:webHidden/>
+                <w:sz w:val="24"/>
+                <w:szCs w:val="24"/>
+              </w:rPr>
+            </w:r>
+            <w:r>
+              <w:rPr>
+                <w:noProof/>
+                <w:webHidden/>
+                <w:sz w:val="24"/>
+                <w:szCs w:val="24"/>
               </w:rPr>
               <w:fldChar w:fldCharType="separate"/>
             </w:r>
@@ -1200,13 +1811,17 @@
               <w:rPr>
                 <w:noProof/>
                 <w:webHidden/>
-              </w:rPr>
-              <w:t>6</w:t>
-            </w:r>
-            <w:r>
-              <w:rPr>
-                <w:noProof/>
-                <w:webHidden/>
+                <w:sz w:val="24"/>
+                <w:szCs w:val="24"/>
+              </w:rPr>
+              <w:t>7</w:t>
+            </w:r>
+            <w:r>
+              <w:rPr>
+                <w:noProof/>
+                <w:webHidden/>
+                <w:sz w:val="24"/>
+                <w:szCs w:val="24"/>
               </w:rPr>
               <w:fldChar w:fldCharType="end"/>
             </w:r>
@@ -1225,11 +1840,13 @@
               <w14:ligatures w14:val="standardContextual"/>
             </w:rPr>
           </w:pPr>
-          <w:hyperlink w:anchor="_Toc221147731" w:history="1">
+          <w:hyperlink w:anchor="_Toc221215100" w:history="1">
             <w:r>
               <w:rPr>
                 <w:rStyle w:val="Hyperlink"/>
                 <w:noProof/>
+                <w:sz w:val="24"/>
+                <w:szCs w:val="24"/>
                 <w:lang w:val="en-US"/>
               </w:rPr>
               <w:t>Bitwarden — The "Brain" of Your Security System</w:t>
@@ -1238,6 +1855,8 @@
               <w:rPr>
                 <w:noProof/>
                 <w:webHidden/>
+                <w:sz w:val="24"/>
+                <w:szCs w:val="24"/>
               </w:rPr>
               <w:tab/>
             </w:r>
@@ -1245,6 +1864,8 @@
               <w:rPr>
                 <w:noProof/>
                 <w:webHidden/>
+                <w:sz w:val="24"/>
+                <w:szCs w:val="24"/>
               </w:rPr>
               <w:fldChar w:fldCharType="begin"/>
             </w:r>
@@ -1252,19 +1873,25 @@
               <w:rPr>
                 <w:noProof/>
                 <w:webHidden/>
-              </w:rPr>
-              <w:instrText xml:space="preserve"> PAGEREF _Toc221147731 \h </w:instrText>
-            </w:r>
-            <w:r>
-              <w:rPr>
-                <w:noProof/>
-                <w:webHidden/>
-              </w:rPr>
-            </w:r>
-            <w:r>
-              <w:rPr>
-                <w:noProof/>
-                <w:webHidden/>
+                <w:sz w:val="24"/>
+                <w:szCs w:val="24"/>
+              </w:rPr>
+              <w:instrText xml:space="preserve"> PAGEREF _Toc221215100 \h </w:instrText>
+            </w:r>
+            <w:r>
+              <w:rPr>
+                <w:noProof/>
+                <w:webHidden/>
+                <w:sz w:val="24"/>
+                <w:szCs w:val="24"/>
+              </w:rPr>
+            </w:r>
+            <w:r>
+              <w:rPr>
+                <w:noProof/>
+                <w:webHidden/>
+                <w:sz w:val="24"/>
+                <w:szCs w:val="24"/>
               </w:rPr>
               <w:fldChar w:fldCharType="separate"/>
             </w:r>
@@ -1272,13 +1899,17 @@
               <w:rPr>
                 <w:noProof/>
                 <w:webHidden/>
-              </w:rPr>
-              <w:t>6</w:t>
-            </w:r>
-            <w:r>
-              <w:rPr>
-                <w:noProof/>
-                <w:webHidden/>
+                <w:sz w:val="24"/>
+                <w:szCs w:val="24"/>
+              </w:rPr>
+              <w:t>7</w:t>
+            </w:r>
+            <w:r>
+              <w:rPr>
+                <w:noProof/>
+                <w:webHidden/>
+                <w:sz w:val="24"/>
+                <w:szCs w:val="24"/>
               </w:rPr>
               <w:fldChar w:fldCharType="end"/>
             </w:r>
@@ -1301,11 +1932,13 @@
               <w14:ligatures w14:val="standardContextual"/>
             </w:rPr>
           </w:pPr>
-          <w:hyperlink w:anchor="_Toc221147732" w:history="1">
+          <w:hyperlink w:anchor="_Toc221215101" w:history="1">
             <w:r>
               <w:rPr>
                 <w:rStyle w:val="Hyperlink"/>
                 <w:noProof/>
+                <w:sz w:val="24"/>
+                <w:szCs w:val="24"/>
                 <w:lang w:val="en-US"/>
               </w:rPr>
               <w:t>1.</w:t>
@@ -1326,6 +1959,8 @@
               <w:rPr>
                 <w:rStyle w:val="Hyperlink"/>
                 <w:noProof/>
+                <w:sz w:val="24"/>
+                <w:szCs w:val="24"/>
                 <w:lang w:val="en-US"/>
               </w:rPr>
               <w:t>Setting Up the "Master Key"</w:t>
@@ -1334,6 +1969,8 @@
               <w:rPr>
                 <w:noProof/>
                 <w:webHidden/>
+                <w:sz w:val="24"/>
+                <w:szCs w:val="24"/>
               </w:rPr>
               <w:tab/>
             </w:r>
@@ -1341,6 +1978,8 @@
               <w:rPr>
                 <w:noProof/>
                 <w:webHidden/>
+                <w:sz w:val="24"/>
+                <w:szCs w:val="24"/>
               </w:rPr>
               <w:fldChar w:fldCharType="begin"/>
             </w:r>
@@ -1348,19 +1987,25 @@
               <w:rPr>
                 <w:noProof/>
                 <w:webHidden/>
-              </w:rPr>
-              <w:instrText xml:space="preserve"> PAGEREF _Toc221147732 \h </w:instrText>
-            </w:r>
-            <w:r>
-              <w:rPr>
-                <w:noProof/>
-                <w:webHidden/>
-              </w:rPr>
-            </w:r>
-            <w:r>
-              <w:rPr>
-                <w:noProof/>
-                <w:webHidden/>
+                <w:sz w:val="24"/>
+                <w:szCs w:val="24"/>
+              </w:rPr>
+              <w:instrText xml:space="preserve"> PAGEREF _Toc221215101 \h </w:instrText>
+            </w:r>
+            <w:r>
+              <w:rPr>
+                <w:noProof/>
+                <w:webHidden/>
+                <w:sz w:val="24"/>
+                <w:szCs w:val="24"/>
+              </w:rPr>
+            </w:r>
+            <w:r>
+              <w:rPr>
+                <w:noProof/>
+                <w:webHidden/>
+                <w:sz w:val="24"/>
+                <w:szCs w:val="24"/>
               </w:rPr>
               <w:fldChar w:fldCharType="separate"/>
             </w:r>
@@ -1368,13 +2013,17 @@
               <w:rPr>
                 <w:noProof/>
                 <w:webHidden/>
-              </w:rPr>
-              <w:t>6</w:t>
-            </w:r>
-            <w:r>
-              <w:rPr>
-                <w:noProof/>
-                <w:webHidden/>
+                <w:sz w:val="24"/>
+                <w:szCs w:val="24"/>
+              </w:rPr>
+              <w:t>7</w:t>
+            </w:r>
+            <w:r>
+              <w:rPr>
+                <w:noProof/>
+                <w:webHidden/>
+                <w:sz w:val="24"/>
+                <w:szCs w:val="24"/>
               </w:rPr>
               <w:fldChar w:fldCharType="end"/>
             </w:r>
@@ -1397,11 +2046,13 @@
               <w14:ligatures w14:val="standardContextual"/>
             </w:rPr>
           </w:pPr>
-          <w:hyperlink w:anchor="_Toc221147733" w:history="1">
+          <w:hyperlink w:anchor="_Toc221215102" w:history="1">
             <w:r>
               <w:rPr>
                 <w:rStyle w:val="Hyperlink"/>
                 <w:noProof/>
+                <w:sz w:val="24"/>
+                <w:szCs w:val="24"/>
               </w:rPr>
               <w:t>2.</w:t>
             </w:r>
@@ -1421,6 +2072,8 @@
               <w:rPr>
                 <w:rStyle w:val="Hyperlink"/>
                 <w:noProof/>
+                <w:sz w:val="24"/>
+                <w:szCs w:val="24"/>
               </w:rPr>
               <w:t>Migrating Your Digital Life</w:t>
             </w:r>
@@ -1428,6 +2081,8 @@
               <w:rPr>
                 <w:noProof/>
                 <w:webHidden/>
+                <w:sz w:val="24"/>
+                <w:szCs w:val="24"/>
               </w:rPr>
               <w:tab/>
             </w:r>
@@ -1435,6 +2090,8 @@
               <w:rPr>
                 <w:noProof/>
                 <w:webHidden/>
+                <w:sz w:val="24"/>
+                <w:szCs w:val="24"/>
               </w:rPr>
               <w:fldChar w:fldCharType="begin"/>
             </w:r>
@@ -1442,19 +2099,25 @@
               <w:rPr>
                 <w:noProof/>
                 <w:webHidden/>
-              </w:rPr>
-              <w:instrText xml:space="preserve"> PAGEREF _Toc221147733 \h </w:instrText>
-            </w:r>
-            <w:r>
-              <w:rPr>
-                <w:noProof/>
-                <w:webHidden/>
-              </w:rPr>
-            </w:r>
-            <w:r>
-              <w:rPr>
-                <w:noProof/>
-                <w:webHidden/>
+                <w:sz w:val="24"/>
+                <w:szCs w:val="24"/>
+              </w:rPr>
+              <w:instrText xml:space="preserve"> PAGEREF _Toc221215102 \h </w:instrText>
+            </w:r>
+            <w:r>
+              <w:rPr>
+                <w:noProof/>
+                <w:webHidden/>
+                <w:sz w:val="24"/>
+                <w:szCs w:val="24"/>
+              </w:rPr>
+            </w:r>
+            <w:r>
+              <w:rPr>
+                <w:noProof/>
+                <w:webHidden/>
+                <w:sz w:val="24"/>
+                <w:szCs w:val="24"/>
               </w:rPr>
               <w:fldChar w:fldCharType="separate"/>
             </w:r>
@@ -1462,13 +2125,17 @@
               <w:rPr>
                 <w:noProof/>
                 <w:webHidden/>
-              </w:rPr>
-              <w:t>7</w:t>
-            </w:r>
-            <w:r>
-              <w:rPr>
-                <w:noProof/>
-                <w:webHidden/>
+                <w:sz w:val="24"/>
+                <w:szCs w:val="24"/>
+              </w:rPr>
+              <w:t>8</w:t>
+            </w:r>
+            <w:r>
+              <w:rPr>
+                <w:noProof/>
+                <w:webHidden/>
+                <w:sz w:val="24"/>
+                <w:szCs w:val="24"/>
               </w:rPr>
               <w:fldChar w:fldCharType="end"/>
             </w:r>
@@ -1491,11 +2158,13 @@
               <w14:ligatures w14:val="standardContextual"/>
             </w:rPr>
           </w:pPr>
-          <w:hyperlink w:anchor="_Toc221147734" w:history="1">
+          <w:hyperlink w:anchor="_Toc221215103" w:history="1">
             <w:r>
               <w:rPr>
                 <w:rStyle w:val="Hyperlink"/>
                 <w:noProof/>
+                <w:sz w:val="24"/>
+                <w:szCs w:val="24"/>
               </w:rPr>
               <w:t>3.</w:t>
             </w:r>
@@ -1515,6 +2184,8 @@
               <w:rPr>
                 <w:rStyle w:val="Hyperlink"/>
                 <w:noProof/>
+                <w:sz w:val="24"/>
+                <w:szCs w:val="24"/>
               </w:rPr>
               <w:t>Activating Integrated 2FA</w:t>
             </w:r>
@@ -1522,6 +2193,8 @@
               <w:rPr>
                 <w:noProof/>
                 <w:webHidden/>
+                <w:sz w:val="24"/>
+                <w:szCs w:val="24"/>
               </w:rPr>
               <w:tab/>
             </w:r>
@@ -1529,6 +2202,8 @@
               <w:rPr>
                 <w:noProof/>
                 <w:webHidden/>
+                <w:sz w:val="24"/>
+                <w:szCs w:val="24"/>
               </w:rPr>
               <w:fldChar w:fldCharType="begin"/>
             </w:r>
@@ -1536,19 +2211,25 @@
               <w:rPr>
                 <w:noProof/>
                 <w:webHidden/>
-              </w:rPr>
-              <w:instrText xml:space="preserve"> PAGEREF _Toc221147734 \h </w:instrText>
-            </w:r>
-            <w:r>
-              <w:rPr>
-                <w:noProof/>
-                <w:webHidden/>
-              </w:rPr>
-            </w:r>
-            <w:r>
-              <w:rPr>
-                <w:noProof/>
-                <w:webHidden/>
+                <w:sz w:val="24"/>
+                <w:szCs w:val="24"/>
+              </w:rPr>
+              <w:instrText xml:space="preserve"> PAGEREF _Toc221215103 \h </w:instrText>
+            </w:r>
+            <w:r>
+              <w:rPr>
+                <w:noProof/>
+                <w:webHidden/>
+                <w:sz w:val="24"/>
+                <w:szCs w:val="24"/>
+              </w:rPr>
+            </w:r>
+            <w:r>
+              <w:rPr>
+                <w:noProof/>
+                <w:webHidden/>
+                <w:sz w:val="24"/>
+                <w:szCs w:val="24"/>
               </w:rPr>
               <w:fldChar w:fldCharType="separate"/>
             </w:r>
@@ -1556,13 +2237,17 @@
               <w:rPr>
                 <w:noProof/>
                 <w:webHidden/>
-              </w:rPr>
-              <w:t>8</w:t>
-            </w:r>
-            <w:r>
-              <w:rPr>
-                <w:noProof/>
-                <w:webHidden/>
+                <w:sz w:val="24"/>
+                <w:szCs w:val="24"/>
+              </w:rPr>
+              <w:t>9</w:t>
+            </w:r>
+            <w:r>
+              <w:rPr>
+                <w:noProof/>
+                <w:webHidden/>
+                <w:sz w:val="24"/>
+                <w:szCs w:val="24"/>
               </w:rPr>
               <w:fldChar w:fldCharType="end"/>
             </w:r>
@@ -1585,11 +2270,13 @@
               <w14:ligatures w14:val="standardContextual"/>
             </w:rPr>
           </w:pPr>
-          <w:hyperlink w:anchor="_Toc221147735" w:history="1">
+          <w:hyperlink w:anchor="_Toc221215104" w:history="1">
             <w:r>
               <w:rPr>
                 <w:rStyle w:val="Hyperlink"/>
                 <w:noProof/>
+                <w:sz w:val="24"/>
+                <w:szCs w:val="24"/>
               </w:rPr>
               <w:t>4.</w:t>
             </w:r>
@@ -1609,6 +2296,8 @@
               <w:rPr>
                 <w:rStyle w:val="Hyperlink"/>
                 <w:noProof/>
+                <w:sz w:val="24"/>
+                <w:szCs w:val="24"/>
               </w:rPr>
               <w:t>Operational Zero-Trust Practices</w:t>
             </w:r>
@@ -1616,6 +2305,8 @@
               <w:rPr>
                 <w:noProof/>
                 <w:webHidden/>
+                <w:sz w:val="24"/>
+                <w:szCs w:val="24"/>
               </w:rPr>
               <w:tab/>
             </w:r>
@@ -1623,6 +2314,8 @@
               <w:rPr>
                 <w:noProof/>
                 <w:webHidden/>
+                <w:sz w:val="24"/>
+                <w:szCs w:val="24"/>
               </w:rPr>
               <w:fldChar w:fldCharType="begin"/>
             </w:r>
@@ -1630,19 +2323,25 @@
               <w:rPr>
                 <w:noProof/>
                 <w:webHidden/>
-              </w:rPr>
-              <w:instrText xml:space="preserve"> PAGEREF _Toc221147735 \h </w:instrText>
-            </w:r>
-            <w:r>
-              <w:rPr>
-                <w:noProof/>
-                <w:webHidden/>
-              </w:rPr>
-            </w:r>
-            <w:r>
-              <w:rPr>
-                <w:noProof/>
-                <w:webHidden/>
+                <w:sz w:val="24"/>
+                <w:szCs w:val="24"/>
+              </w:rPr>
+              <w:instrText xml:space="preserve"> PAGEREF _Toc221215104 \h </w:instrText>
+            </w:r>
+            <w:r>
+              <w:rPr>
+                <w:noProof/>
+                <w:webHidden/>
+                <w:sz w:val="24"/>
+                <w:szCs w:val="24"/>
+              </w:rPr>
+            </w:r>
+            <w:r>
+              <w:rPr>
+                <w:noProof/>
+                <w:webHidden/>
+                <w:sz w:val="24"/>
+                <w:szCs w:val="24"/>
               </w:rPr>
               <w:fldChar w:fldCharType="separate"/>
             </w:r>
@@ -1650,13 +2349,17 @@
               <w:rPr>
                 <w:noProof/>
                 <w:webHidden/>
-              </w:rPr>
-              <w:t>8</w:t>
-            </w:r>
-            <w:r>
-              <w:rPr>
-                <w:noProof/>
-                <w:webHidden/>
+                <w:sz w:val="24"/>
+                <w:szCs w:val="24"/>
+              </w:rPr>
+              <w:t>9</w:t>
+            </w:r>
+            <w:r>
+              <w:rPr>
+                <w:noProof/>
+                <w:webHidden/>
+                <w:sz w:val="24"/>
+                <w:szCs w:val="24"/>
               </w:rPr>
               <w:fldChar w:fldCharType="end"/>
             </w:r>
@@ -1675,11 +2378,13 @@
               <w14:ligatures w14:val="standardContextual"/>
             </w:rPr>
           </w:pPr>
-          <w:hyperlink w:anchor="_Toc221147736" w:history="1">
+          <w:hyperlink w:anchor="_Toc221215105" w:history="1">
             <w:r>
               <w:rPr>
                 <w:rStyle w:val="Hyperlink"/>
                 <w:noProof/>
+                <w:sz w:val="24"/>
+                <w:szCs w:val="24"/>
                 <w:lang w:val="en-US"/>
               </w:rPr>
               <w:t>Securing the Devices That Access Your Accounts</w:t>
@@ -1688,6 +2393,8 @@
               <w:rPr>
                 <w:noProof/>
                 <w:webHidden/>
+                <w:sz w:val="24"/>
+                <w:szCs w:val="24"/>
               </w:rPr>
               <w:tab/>
             </w:r>
@@ -1695,6 +2402,8 @@
               <w:rPr>
                 <w:noProof/>
                 <w:webHidden/>
+                <w:sz w:val="24"/>
+                <w:szCs w:val="24"/>
               </w:rPr>
               <w:fldChar w:fldCharType="begin"/>
             </w:r>
@@ -1702,19 +2411,25 @@
               <w:rPr>
                 <w:noProof/>
                 <w:webHidden/>
-              </w:rPr>
-              <w:instrText xml:space="preserve"> PAGEREF _Toc221147736 \h </w:instrText>
-            </w:r>
-            <w:r>
-              <w:rPr>
-                <w:noProof/>
-                <w:webHidden/>
-              </w:rPr>
-            </w:r>
-            <w:r>
-              <w:rPr>
-                <w:noProof/>
-                <w:webHidden/>
+                <w:sz w:val="24"/>
+                <w:szCs w:val="24"/>
+              </w:rPr>
+              <w:instrText xml:space="preserve"> PAGEREF _Toc221215105 \h </w:instrText>
+            </w:r>
+            <w:r>
+              <w:rPr>
+                <w:noProof/>
+                <w:webHidden/>
+                <w:sz w:val="24"/>
+                <w:szCs w:val="24"/>
+              </w:rPr>
+            </w:r>
+            <w:r>
+              <w:rPr>
+                <w:noProof/>
+                <w:webHidden/>
+                <w:sz w:val="24"/>
+                <w:szCs w:val="24"/>
               </w:rPr>
               <w:fldChar w:fldCharType="separate"/>
             </w:r>
@@ -1722,13 +2437,17 @@
               <w:rPr>
                 <w:noProof/>
                 <w:webHidden/>
-              </w:rPr>
-              <w:t>9</w:t>
-            </w:r>
-            <w:r>
-              <w:rPr>
-                <w:noProof/>
-                <w:webHidden/>
+                <w:sz w:val="24"/>
+                <w:szCs w:val="24"/>
+              </w:rPr>
+              <w:t>10</w:t>
+            </w:r>
+            <w:r>
+              <w:rPr>
+                <w:noProof/>
+                <w:webHidden/>
+                <w:sz w:val="24"/>
+                <w:szCs w:val="24"/>
               </w:rPr>
               <w:fldChar w:fldCharType="end"/>
             </w:r>
@@ -1747,11 +2466,13 @@
               <w14:ligatures w14:val="standardContextual"/>
             </w:rPr>
           </w:pPr>
-          <w:hyperlink w:anchor="_Toc221147737" w:history="1">
+          <w:hyperlink w:anchor="_Toc221215106" w:history="1">
             <w:r>
               <w:rPr>
                 <w:rStyle w:val="Hyperlink"/>
                 <w:noProof/>
+                <w:sz w:val="24"/>
+                <w:szCs w:val="24"/>
                 <w:lang w:val="en-US"/>
               </w:rPr>
               <w:t>Hardening Your Social Media &amp; The LinkedIn Deep-Dive</w:t>
@@ -1760,6 +2481,8 @@
               <w:rPr>
                 <w:noProof/>
                 <w:webHidden/>
+                <w:sz w:val="24"/>
+                <w:szCs w:val="24"/>
               </w:rPr>
               <w:tab/>
             </w:r>
@@ -1767,6 +2490,8 @@
               <w:rPr>
                 <w:noProof/>
                 <w:webHidden/>
+                <w:sz w:val="24"/>
+                <w:szCs w:val="24"/>
               </w:rPr>
               <w:fldChar w:fldCharType="begin"/>
             </w:r>
@@ -1774,19 +2499,25 @@
               <w:rPr>
                 <w:noProof/>
                 <w:webHidden/>
-              </w:rPr>
-              <w:instrText xml:space="preserve"> PAGEREF _Toc221147737 \h </w:instrText>
-            </w:r>
-            <w:r>
-              <w:rPr>
-                <w:noProof/>
-                <w:webHidden/>
-              </w:rPr>
-            </w:r>
-            <w:r>
-              <w:rPr>
-                <w:noProof/>
-                <w:webHidden/>
+                <w:sz w:val="24"/>
+                <w:szCs w:val="24"/>
+              </w:rPr>
+              <w:instrText xml:space="preserve"> PAGEREF _Toc221215106 \h </w:instrText>
+            </w:r>
+            <w:r>
+              <w:rPr>
+                <w:noProof/>
+                <w:webHidden/>
+                <w:sz w:val="24"/>
+                <w:szCs w:val="24"/>
+              </w:rPr>
+            </w:r>
+            <w:r>
+              <w:rPr>
+                <w:noProof/>
+                <w:webHidden/>
+                <w:sz w:val="24"/>
+                <w:szCs w:val="24"/>
               </w:rPr>
               <w:fldChar w:fldCharType="separate"/>
             </w:r>
@@ -1794,13 +2525,17 @@
               <w:rPr>
                 <w:noProof/>
                 <w:webHidden/>
-              </w:rPr>
-              <w:t>10</w:t>
-            </w:r>
-            <w:r>
-              <w:rPr>
-                <w:noProof/>
-                <w:webHidden/>
+                <w:sz w:val="24"/>
+                <w:szCs w:val="24"/>
+              </w:rPr>
+              <w:t>11</w:t>
+            </w:r>
+            <w:r>
+              <w:rPr>
+                <w:noProof/>
+                <w:webHidden/>
+                <w:sz w:val="24"/>
+                <w:szCs w:val="24"/>
               </w:rPr>
               <w:fldChar w:fldCharType="end"/>
             </w:r>
@@ -1823,11 +2558,13 @@
               <w14:ligatures w14:val="standardContextual"/>
             </w:rPr>
           </w:pPr>
-          <w:hyperlink w:anchor="_Toc221147738" w:history="1">
+          <w:hyperlink w:anchor="_Toc221215107" w:history="1">
             <w:r>
               <w:rPr>
                 <w:rStyle w:val="Hyperlink"/>
                 <w:noProof/>
+                <w:sz w:val="24"/>
+                <w:szCs w:val="24"/>
               </w:rPr>
               <w:t>1.</w:t>
             </w:r>
@@ -1847,6 +2584,8 @@
               <w:rPr>
                 <w:rStyle w:val="Hyperlink"/>
                 <w:noProof/>
+                <w:sz w:val="24"/>
+                <w:szCs w:val="24"/>
               </w:rPr>
               <w:t>General Social Media "Hardening" Checklist</w:t>
             </w:r>
@@ -1854,6 +2593,8 @@
               <w:rPr>
                 <w:noProof/>
                 <w:webHidden/>
+                <w:sz w:val="24"/>
+                <w:szCs w:val="24"/>
               </w:rPr>
               <w:tab/>
             </w:r>
@@ -1861,6 +2602,8 @@
               <w:rPr>
                 <w:noProof/>
                 <w:webHidden/>
+                <w:sz w:val="24"/>
+                <w:szCs w:val="24"/>
               </w:rPr>
               <w:fldChar w:fldCharType="begin"/>
             </w:r>
@@ -1868,19 +2611,25 @@
               <w:rPr>
                 <w:noProof/>
                 <w:webHidden/>
-              </w:rPr>
-              <w:instrText xml:space="preserve"> PAGEREF _Toc221147738 \h </w:instrText>
-            </w:r>
-            <w:r>
-              <w:rPr>
-                <w:noProof/>
-                <w:webHidden/>
-              </w:rPr>
-            </w:r>
-            <w:r>
-              <w:rPr>
-                <w:noProof/>
-                <w:webHidden/>
+                <w:sz w:val="24"/>
+                <w:szCs w:val="24"/>
+              </w:rPr>
+              <w:instrText xml:space="preserve"> PAGEREF _Toc221215107 \h </w:instrText>
+            </w:r>
+            <w:r>
+              <w:rPr>
+                <w:noProof/>
+                <w:webHidden/>
+                <w:sz w:val="24"/>
+                <w:szCs w:val="24"/>
+              </w:rPr>
+            </w:r>
+            <w:r>
+              <w:rPr>
+                <w:noProof/>
+                <w:webHidden/>
+                <w:sz w:val="24"/>
+                <w:szCs w:val="24"/>
               </w:rPr>
               <w:fldChar w:fldCharType="separate"/>
             </w:r>
@@ -1888,13 +2637,17 @@
               <w:rPr>
                 <w:noProof/>
                 <w:webHidden/>
-              </w:rPr>
-              <w:t>10</w:t>
-            </w:r>
-            <w:r>
-              <w:rPr>
-                <w:noProof/>
-                <w:webHidden/>
+                <w:sz w:val="24"/>
+                <w:szCs w:val="24"/>
+              </w:rPr>
+              <w:t>11</w:t>
+            </w:r>
+            <w:r>
+              <w:rPr>
+                <w:noProof/>
+                <w:webHidden/>
+                <w:sz w:val="24"/>
+                <w:szCs w:val="24"/>
               </w:rPr>
               <w:fldChar w:fldCharType="end"/>
             </w:r>
@@ -1917,11 +2670,13 @@
               <w14:ligatures w14:val="standardContextual"/>
             </w:rPr>
           </w:pPr>
-          <w:hyperlink w:anchor="_Toc221147739" w:history="1">
+          <w:hyperlink w:anchor="_Toc221215108" w:history="1">
             <w:r>
               <w:rPr>
                 <w:rStyle w:val="Hyperlink"/>
                 <w:noProof/>
+                <w:sz w:val="24"/>
+                <w:szCs w:val="24"/>
               </w:rPr>
               <w:t>2.</w:t>
             </w:r>
@@ -1941,6 +2696,8 @@
               <w:rPr>
                 <w:rStyle w:val="Hyperlink"/>
                 <w:noProof/>
+                <w:sz w:val="24"/>
+                <w:szCs w:val="24"/>
               </w:rPr>
               <w:t>Specialized LinkedIn Security</w:t>
             </w:r>
@@ -1948,6 +2705,8 @@
               <w:rPr>
                 <w:noProof/>
                 <w:webHidden/>
+                <w:sz w:val="24"/>
+                <w:szCs w:val="24"/>
               </w:rPr>
               <w:tab/>
             </w:r>
@@ -1955,6 +2714,8 @@
               <w:rPr>
                 <w:noProof/>
                 <w:webHidden/>
+                <w:sz w:val="24"/>
+                <w:szCs w:val="24"/>
               </w:rPr>
               <w:fldChar w:fldCharType="begin"/>
             </w:r>
@@ -1962,19 +2723,25 @@
               <w:rPr>
                 <w:noProof/>
                 <w:webHidden/>
-              </w:rPr>
-              <w:instrText xml:space="preserve"> PAGEREF _Toc221147739 \h </w:instrText>
-            </w:r>
-            <w:r>
-              <w:rPr>
-                <w:noProof/>
-                <w:webHidden/>
-              </w:rPr>
-            </w:r>
-            <w:r>
-              <w:rPr>
-                <w:noProof/>
-                <w:webHidden/>
+                <w:sz w:val="24"/>
+                <w:szCs w:val="24"/>
+              </w:rPr>
+              <w:instrText xml:space="preserve"> PAGEREF _Toc221215108 \h </w:instrText>
+            </w:r>
+            <w:r>
+              <w:rPr>
+                <w:noProof/>
+                <w:webHidden/>
+                <w:sz w:val="24"/>
+                <w:szCs w:val="24"/>
+              </w:rPr>
+            </w:r>
+            <w:r>
+              <w:rPr>
+                <w:noProof/>
+                <w:webHidden/>
+                <w:sz w:val="24"/>
+                <w:szCs w:val="24"/>
               </w:rPr>
               <w:fldChar w:fldCharType="separate"/>
             </w:r>
@@ -1982,13 +2749,17 @@
               <w:rPr>
                 <w:noProof/>
                 <w:webHidden/>
-              </w:rPr>
-              <w:t>10</w:t>
-            </w:r>
-            <w:r>
-              <w:rPr>
-                <w:noProof/>
-                <w:webHidden/>
+                <w:sz w:val="24"/>
+                <w:szCs w:val="24"/>
+              </w:rPr>
+              <w:t>11</w:t>
+            </w:r>
+            <w:r>
+              <w:rPr>
+                <w:noProof/>
+                <w:webHidden/>
+                <w:sz w:val="24"/>
+                <w:szCs w:val="24"/>
               </w:rPr>
               <w:fldChar w:fldCharType="end"/>
             </w:r>
@@ -2011,11 +2782,13 @@
               <w14:ligatures w14:val="standardContextual"/>
             </w:rPr>
           </w:pPr>
-          <w:hyperlink w:anchor="_Toc221147740" w:history="1">
+          <w:hyperlink w:anchor="_Toc221215109" w:history="1">
             <w:r>
               <w:rPr>
                 <w:rStyle w:val="Hyperlink"/>
                 <w:noProof/>
+                <w:sz w:val="24"/>
+                <w:szCs w:val="24"/>
                 <w:lang w:val="en-US"/>
               </w:rPr>
               <w:t>3.</w:t>
@@ -2036,6 +2809,8 @@
               <w:rPr>
                 <w:rStyle w:val="Hyperlink"/>
                 <w:noProof/>
+                <w:sz w:val="24"/>
+                <w:szCs w:val="24"/>
                 <w:lang w:val="en-US"/>
               </w:rPr>
               <w:t>If You Are Hacked Again</w:t>
@@ -2044,6 +2819,8 @@
               <w:rPr>
                 <w:noProof/>
                 <w:webHidden/>
+                <w:sz w:val="24"/>
+                <w:szCs w:val="24"/>
               </w:rPr>
               <w:tab/>
             </w:r>
@@ -2051,6 +2828,8 @@
               <w:rPr>
                 <w:noProof/>
                 <w:webHidden/>
+                <w:sz w:val="24"/>
+                <w:szCs w:val="24"/>
               </w:rPr>
               <w:fldChar w:fldCharType="begin"/>
             </w:r>
@@ -2058,19 +2837,25 @@
               <w:rPr>
                 <w:noProof/>
                 <w:webHidden/>
-              </w:rPr>
-              <w:instrText xml:space="preserve"> PAGEREF _Toc221147740 \h </w:instrText>
-            </w:r>
-            <w:r>
-              <w:rPr>
-                <w:noProof/>
-                <w:webHidden/>
-              </w:rPr>
-            </w:r>
-            <w:r>
-              <w:rPr>
-                <w:noProof/>
-                <w:webHidden/>
+                <w:sz w:val="24"/>
+                <w:szCs w:val="24"/>
+              </w:rPr>
+              <w:instrText xml:space="preserve"> PAGEREF _Toc221215109 \h </w:instrText>
+            </w:r>
+            <w:r>
+              <w:rPr>
+                <w:noProof/>
+                <w:webHidden/>
+                <w:sz w:val="24"/>
+                <w:szCs w:val="24"/>
+              </w:rPr>
+            </w:r>
+            <w:r>
+              <w:rPr>
+                <w:noProof/>
+                <w:webHidden/>
+                <w:sz w:val="24"/>
+                <w:szCs w:val="24"/>
               </w:rPr>
               <w:fldChar w:fldCharType="separate"/>
             </w:r>
@@ -2078,13 +2863,17 @@
               <w:rPr>
                 <w:noProof/>
                 <w:webHidden/>
-              </w:rPr>
-              <w:t>12</w:t>
-            </w:r>
-            <w:r>
-              <w:rPr>
-                <w:noProof/>
-                <w:webHidden/>
+                <w:sz w:val="24"/>
+                <w:szCs w:val="24"/>
+              </w:rPr>
+              <w:t>13</w:t>
+            </w:r>
+            <w:r>
+              <w:rPr>
+                <w:noProof/>
+                <w:webHidden/>
+                <w:sz w:val="24"/>
+                <w:szCs w:val="24"/>
               </w:rPr>
               <w:fldChar w:fldCharType="end"/>
             </w:r>
@@ -2103,11 +2892,13 @@
               <w14:ligatures w14:val="standardContextual"/>
             </w:rPr>
           </w:pPr>
-          <w:hyperlink w:anchor="_Toc221147741" w:history="1">
+          <w:hyperlink w:anchor="_Toc221215110" w:history="1">
             <w:r>
               <w:rPr>
                 <w:rStyle w:val="Hyperlink"/>
                 <w:noProof/>
+                <w:sz w:val="24"/>
+                <w:szCs w:val="24"/>
                 <w:lang w:val="en-US"/>
               </w:rPr>
               <w:t>About the Author</w:t>
@@ -2116,6 +2907,8 @@
               <w:rPr>
                 <w:noProof/>
                 <w:webHidden/>
+                <w:sz w:val="24"/>
+                <w:szCs w:val="24"/>
               </w:rPr>
               <w:tab/>
             </w:r>
@@ -2123,6 +2916,8 @@
               <w:rPr>
                 <w:noProof/>
                 <w:webHidden/>
+                <w:sz w:val="24"/>
+                <w:szCs w:val="24"/>
               </w:rPr>
               <w:fldChar w:fldCharType="begin"/>
             </w:r>
@@ -2130,19 +2925,25 @@
               <w:rPr>
                 <w:noProof/>
                 <w:webHidden/>
-              </w:rPr>
-              <w:instrText xml:space="preserve"> PAGEREF _Toc221147741 \h </w:instrText>
-            </w:r>
-            <w:r>
-              <w:rPr>
-                <w:noProof/>
-                <w:webHidden/>
-              </w:rPr>
-            </w:r>
-            <w:r>
-              <w:rPr>
-                <w:noProof/>
-                <w:webHidden/>
+                <w:sz w:val="24"/>
+                <w:szCs w:val="24"/>
+              </w:rPr>
+              <w:instrText xml:space="preserve"> PAGEREF _Toc221215110 \h </w:instrText>
+            </w:r>
+            <w:r>
+              <w:rPr>
+                <w:noProof/>
+                <w:webHidden/>
+                <w:sz w:val="24"/>
+                <w:szCs w:val="24"/>
+              </w:rPr>
+            </w:r>
+            <w:r>
+              <w:rPr>
+                <w:noProof/>
+                <w:webHidden/>
+                <w:sz w:val="24"/>
+                <w:szCs w:val="24"/>
               </w:rPr>
               <w:fldChar w:fldCharType="separate"/>
             </w:r>
@@ -2150,29 +2951,28 @@
               <w:rPr>
                 <w:noProof/>
                 <w:webHidden/>
-              </w:rPr>
-              <w:t>13</w:t>
-            </w:r>
-            <w:r>
-              <w:rPr>
-                <w:noProof/>
-                <w:webHidden/>
+                <w:sz w:val="24"/>
+                <w:szCs w:val="24"/>
+              </w:rPr>
+              <w:t>14</w:t>
+            </w:r>
+            <w:r>
+              <w:rPr>
+                <w:noProof/>
+                <w:webHidden/>
+                <w:sz w:val="24"/>
+                <w:szCs w:val="24"/>
               </w:rPr>
               <w:fldChar w:fldCharType="end"/>
             </w:r>
           </w:hyperlink>
         </w:p>
         <w:p>
-          <w:pPr>
-            <w:spacing w:line="300" w:lineRule="auto"/>
-          </w:pPr>
           <w:r>
             <w:rPr>
               <w:b/>
               <w:bCs/>
               <w:noProof/>
-              <w:sz w:val="28"/>
-              <w:szCs w:val="28"/>
             </w:rPr>
             <w:fldChar w:fldCharType="end"/>
           </w:r>
@@ -2193,7 +2993,8 @@
           <w:lang w:val="en-US"/>
         </w:rPr>
       </w:pPr>
-      <w:bookmarkStart w:id="0" w:name="_Toc221147722"/>
+      <w:bookmarkStart w:id="2" w:name="_Toc221215052"/>
+      <w:bookmarkStart w:id="3" w:name="_Toc221215091"/>
       <w:r>
         <w:rPr>
           <w:rFonts w:cs="Segoe UI Semibold"/>
@@ -2202,7 +3003,8 @@
         <w:lastRenderedPageBreak/>
         <w:t>Introduction: The Current Threat Landscape</w:t>
       </w:r>
-      <w:bookmarkEnd w:id="0"/>
+      <w:bookmarkEnd w:id="2"/>
+      <w:bookmarkEnd w:id="3"/>
     </w:p>
     <w:p>
       <w:pPr>
@@ -2241,7 +3043,8 @@
           <w:lang w:val="en-US"/>
         </w:rPr>
       </w:pPr>
-      <w:bookmarkStart w:id="1" w:name="_Toc221147723"/>
+      <w:bookmarkStart w:id="4" w:name="_Toc221215053"/>
+      <w:bookmarkStart w:id="5" w:name="_Toc221215092"/>
       <w:r>
         <w:rPr>
           <w:sz w:val="30"/>
@@ -2250,7 +3053,8 @@
         </w:rPr>
         <w:t>Scope and Threat Model</w:t>
       </w:r>
-      <w:bookmarkEnd w:id="1"/>
+      <w:bookmarkEnd w:id="4"/>
+      <w:bookmarkEnd w:id="5"/>
     </w:p>
     <w:p>
       <w:pPr>
@@ -2302,14 +3106,16 @@
           <w:lang w:val="en-US"/>
         </w:rPr>
       </w:pPr>
-      <w:bookmarkStart w:id="2" w:name="_Toc221147724"/>
+      <w:bookmarkStart w:id="6" w:name="_Toc221215054"/>
+      <w:bookmarkStart w:id="7" w:name="_Toc221215093"/>
       <w:r>
         <w:rPr>
           <w:lang w:val="en-US"/>
         </w:rPr>
         <w:t>The Objective of This Guide</w:t>
       </w:r>
-      <w:bookmarkEnd w:id="2"/>
+      <w:bookmarkEnd w:id="6"/>
+      <w:bookmarkEnd w:id="7"/>
     </w:p>
     <w:p>
       <w:pPr>
@@ -2478,7 +3284,8 @@
           <w:lang w:val="en-US"/>
         </w:rPr>
       </w:pPr>
-      <w:bookmarkStart w:id="3" w:name="_Toc221147725"/>
+      <w:bookmarkStart w:id="8" w:name="_Toc221215055"/>
+      <w:bookmarkStart w:id="9" w:name="_Toc221215094"/>
       <w:r>
         <w:rPr>
           <w:lang w:val="en-US"/>
@@ -2486,7 +3293,8 @@
         <w:lastRenderedPageBreak/>
         <w:t>Why This Matters Now</w:t>
       </w:r>
-      <w:bookmarkEnd w:id="3"/>
+      <w:bookmarkEnd w:id="8"/>
+      <w:bookmarkEnd w:id="9"/>
     </w:p>
     <w:p>
       <w:pPr>
@@ -2728,7 +3536,7 @@
                     </pic:cNvPicPr>
                   </pic:nvPicPr>
                   <pic:blipFill>
-                    <a:blip r:embed="rId7">
+                    <a:blip r:embed="rId10">
                       <a:extLst>
                         <a:ext uri="{28A0092B-C50C-407E-A947-70E740481C1C}">
                           <a14:useLocalDpi xmlns:a14="http://schemas.microsoft.com/office/drawing/2010/main" val="0"/>
@@ -2909,7 +3717,8 @@
           <w:lang w:val="en-US"/>
         </w:rPr>
       </w:pPr>
-      <w:bookmarkStart w:id="4" w:name="_Toc221147726"/>
+      <w:bookmarkStart w:id="10" w:name="_Toc221215056"/>
+      <w:bookmarkStart w:id="11" w:name="_Toc221215095"/>
       <w:r>
         <w:rPr>
           <w:lang w:val="en-US"/>
@@ -2917,7 +3726,8 @@
         <w:lastRenderedPageBreak/>
         <w:t>Your Primary Email: The Root of Digital Trust</w:t>
       </w:r>
-      <w:bookmarkEnd w:id="4"/>
+      <w:bookmarkEnd w:id="10"/>
+      <w:bookmarkEnd w:id="11"/>
     </w:p>
     <w:p>
       <w:pPr>
@@ -3089,14 +3899,16 @@
           <w:lang w:val="en-US"/>
         </w:rPr>
       </w:pPr>
-      <w:bookmarkStart w:id="5" w:name="_Toc221147727"/>
+      <w:bookmarkStart w:id="12" w:name="_Toc221215057"/>
+      <w:bookmarkStart w:id="13" w:name="_Toc221215096"/>
       <w:r>
         <w:rPr>
           <w:lang w:val="en-US"/>
         </w:rPr>
         <w:t>Why Trust a Password Vault?</w:t>
       </w:r>
-      <w:bookmarkEnd w:id="5"/>
+      <w:bookmarkEnd w:id="12"/>
+      <w:bookmarkEnd w:id="13"/>
     </w:p>
     <w:p>
       <w:pPr>
@@ -3105,7 +3917,8 @@
           <w:lang w:val="en-US"/>
         </w:rPr>
       </w:pPr>
-      <w:bookmarkStart w:id="6" w:name="_Toc221147728"/>
+      <w:bookmarkStart w:id="14" w:name="_Toc221215058"/>
+      <w:bookmarkStart w:id="15" w:name="_Toc221215097"/>
       <w:r>
         <w:rPr>
           <w:lang w:val="en-US"/>
@@ -3119,7 +3932,8 @@
         </w:rPr>
         <w:t>Bitwarden</w:t>
       </w:r>
-      <w:bookmarkEnd w:id="6"/>
+      <w:bookmarkEnd w:id="14"/>
+      <w:bookmarkEnd w:id="15"/>
       <w:proofErr w:type="spellEnd"/>
     </w:p>
     <w:p>
@@ -3211,14 +4025,16 @@
           <w:lang w:val="en-US"/>
         </w:rPr>
       </w:pPr>
-      <w:bookmarkStart w:id="7" w:name="_Toc221147729"/>
+      <w:bookmarkStart w:id="16" w:name="_Toc221215059"/>
+      <w:bookmarkStart w:id="17" w:name="_Toc221215098"/>
       <w:r>
         <w:rPr>
           <w:lang w:val="en-US"/>
         </w:rPr>
         <w:t>Zero-Knowledge Architecture: Your Data, Your Keys</w:t>
       </w:r>
-      <w:bookmarkEnd w:id="7"/>
+      <w:bookmarkEnd w:id="16"/>
+      <w:bookmarkEnd w:id="17"/>
     </w:p>
     <w:p>
       <w:pPr>
@@ -3422,18 +4238,21 @@
     <w:p>
       <w:pPr>
         <w:pStyle w:val="Heading2"/>
-      </w:pPr>
-      <w:bookmarkStart w:id="8" w:name="_Toc221147730"/>
-      <w:proofErr w:type="spellStart"/>
-      <w:r>
+        <w:rPr>
+          <w:lang w:val="en-US"/>
+        </w:rPr>
+      </w:pPr>
+      <w:bookmarkStart w:id="18" w:name="_Toc221215060"/>
+      <w:bookmarkStart w:id="19" w:name="_Toc221215099"/>
+      <w:r>
+        <w:rPr>
+          <w:lang w:val="en-US"/>
+        </w:rPr>
         <w:lastRenderedPageBreak/>
-        <w:t>Verifiable</w:t>
-      </w:r>
-      <w:proofErr w:type="spellEnd"/>
-      <w:r>
-        <w:t xml:space="preserve"> Security and Compliance</w:t>
-      </w:r>
-      <w:bookmarkEnd w:id="8"/>
+        <w:t>Verifiable Security and Compliance</w:t>
+      </w:r>
+      <w:bookmarkEnd w:id="18"/>
+      <w:bookmarkEnd w:id="19"/>
     </w:p>
     <w:p>
       <w:pPr>
@@ -3670,7 +4489,8 @@
           <w:lang w:val="en-US"/>
         </w:rPr>
       </w:pPr>
-      <w:bookmarkStart w:id="9" w:name="_Toc221147731"/>
+      <w:bookmarkStart w:id="20" w:name="_Toc221215061"/>
+      <w:bookmarkStart w:id="21" w:name="_Toc221215100"/>
       <w:proofErr w:type="spellStart"/>
       <w:r>
         <w:rPr>
@@ -3685,7 +4505,8 @@
         </w:rPr>
         <w:t xml:space="preserve"> — The "Brain" of Your Security System</w:t>
       </w:r>
-      <w:bookmarkEnd w:id="9"/>
+      <w:bookmarkEnd w:id="20"/>
+      <w:bookmarkEnd w:id="21"/>
     </w:p>
     <w:p>
       <w:pPr>
@@ -3724,7 +4545,7 @@
                     <pic:cNvPicPr/>
                   </pic:nvPicPr>
                   <pic:blipFill>
-                    <a:blip r:embed="rId8">
+                    <a:blip r:embed="rId11">
                       <a:extLst>
                         <a:ext uri="{28A0092B-C50C-407E-A947-70E740481C1C}">
                           <a14:useLocalDpi xmlns:a14="http://schemas.microsoft.com/office/drawing/2010/main" val="0"/>
@@ -3887,14 +4708,16 @@
           <w:lang w:val="en-US"/>
         </w:rPr>
       </w:pPr>
-      <w:bookmarkStart w:id="10" w:name="_Toc221147732"/>
+      <w:bookmarkStart w:id="22" w:name="_Toc221215062"/>
+      <w:bookmarkStart w:id="23" w:name="_Toc221215101"/>
       <w:r>
         <w:rPr>
           <w:lang w:val="en-US"/>
         </w:rPr>
         <w:t>Setting Up the "Master Key"</w:t>
       </w:r>
-      <w:bookmarkEnd w:id="10"/>
+      <w:bookmarkEnd w:id="22"/>
+      <w:bookmarkEnd w:id="23"/>
     </w:p>
     <w:p>
       <w:pPr>
@@ -4315,7 +5138,7 @@
                     <pic:cNvPicPr/>
                   </pic:nvPicPr>
                   <pic:blipFill rotWithShape="1">
-                    <a:blip r:embed="rId9">
+                    <a:blip r:embed="rId12">
                       <a:extLst>
                         <a:ext uri="{28A0092B-C50C-407E-A947-70E740481C1C}">
                           <a14:useLocalDpi xmlns:a14="http://schemas.microsoft.com/office/drawing/2010/main" val="0"/>
@@ -4430,7 +5253,8 @@
         </w:numPr>
         <w:spacing w:after="240" w:line="276" w:lineRule="auto"/>
       </w:pPr>
-      <w:bookmarkStart w:id="11" w:name="_Toc221147733"/>
+      <w:bookmarkStart w:id="24" w:name="_Toc221215063"/>
+      <w:bookmarkStart w:id="25" w:name="_Toc221215102"/>
       <w:proofErr w:type="spellStart"/>
       <w:r>
         <w:t>Migrating</w:t>
@@ -4447,7 +5271,8 @@
       <w:r>
         <w:t xml:space="preserve"> Digital Life</w:t>
       </w:r>
-      <w:bookmarkEnd w:id="11"/>
+      <w:bookmarkEnd w:id="24"/>
+      <w:bookmarkEnd w:id="25"/>
     </w:p>
     <w:p>
       <w:pPr>
@@ -4640,7 +5465,8 @@
         </w:numPr>
         <w:spacing w:after="240" w:line="276" w:lineRule="auto"/>
       </w:pPr>
-      <w:bookmarkStart w:id="12" w:name="_Toc221147734"/>
+      <w:bookmarkStart w:id="26" w:name="_Toc221215064"/>
+      <w:bookmarkStart w:id="27" w:name="_Toc221215103"/>
       <w:proofErr w:type="spellStart"/>
       <w:r>
         <w:lastRenderedPageBreak/>
@@ -4650,7 +5476,8 @@
       <w:r>
         <w:t xml:space="preserve"> Integrated 2FA</w:t>
       </w:r>
-      <w:bookmarkEnd w:id="12"/>
+      <w:bookmarkEnd w:id="26"/>
+      <w:bookmarkEnd w:id="27"/>
     </w:p>
     <w:p>
       <w:pPr>
@@ -4831,7 +5658,7 @@
                     </pic:cNvPicPr>
                   </pic:nvPicPr>
                   <pic:blipFill>
-                    <a:blip r:embed="rId10">
+                    <a:blip r:embed="rId13">
                       <a:extLst>
                         <a:ext uri="{28A0092B-C50C-407E-A947-70E740481C1C}">
                           <a14:useLocalDpi xmlns:a14="http://schemas.microsoft.com/office/drawing/2010/main" val="0"/>
@@ -5244,7 +6071,8 @@
         </w:numPr>
         <w:spacing w:after="240" w:line="276" w:lineRule="auto"/>
       </w:pPr>
-      <w:bookmarkStart w:id="13" w:name="_Toc221147735"/>
+      <w:bookmarkStart w:id="28" w:name="_Toc221215065"/>
+      <w:bookmarkStart w:id="29" w:name="_Toc221215104"/>
       <w:proofErr w:type="spellStart"/>
       <w:r>
         <w:t>Operational</w:t>
@@ -5261,7 +6089,8 @@
       <w:r>
         <w:t>-Trust Practices</w:t>
       </w:r>
-      <w:bookmarkEnd w:id="13"/>
+      <w:bookmarkEnd w:id="28"/>
+      <w:bookmarkEnd w:id="29"/>
     </w:p>
     <w:p>
       <w:pPr>
@@ -5381,7 +6210,8 @@
           <w:lang w:val="en-US"/>
         </w:rPr>
       </w:pPr>
-      <w:bookmarkStart w:id="14" w:name="_Toc221147736"/>
+      <w:bookmarkStart w:id="30" w:name="_Toc221215066"/>
+      <w:bookmarkStart w:id="31" w:name="_Toc221215105"/>
       <w:r>
         <w:rPr>
           <w:lang w:val="en-US"/>
@@ -5389,7 +6219,8 @@
         <w:lastRenderedPageBreak/>
         <w:t>Securing the Devices That Access Your Accounts</w:t>
       </w:r>
-      <w:bookmarkEnd w:id="14"/>
+      <w:bookmarkEnd w:id="30"/>
+      <w:bookmarkEnd w:id="31"/>
     </w:p>
     <w:p>
       <w:pPr>
@@ -5579,7 +6410,8 @@
           <w:lang w:val="en-US"/>
         </w:rPr>
       </w:pPr>
-      <w:bookmarkStart w:id="15" w:name="_Toc221147737"/>
+      <w:bookmarkStart w:id="32" w:name="_Toc221215067"/>
+      <w:bookmarkStart w:id="33" w:name="_Toc221215106"/>
       <w:r>
         <w:rPr>
           <w:lang w:val="en-US"/>
@@ -5587,7 +6419,8 @@
         <w:lastRenderedPageBreak/>
         <w:t>Hardening Your Social Media &amp; The LinkedIn Deep-Dive</w:t>
       </w:r>
-      <w:bookmarkEnd w:id="15"/>
+      <w:bookmarkEnd w:id="32"/>
+      <w:bookmarkEnd w:id="33"/>
     </w:p>
     <w:p>
       <w:pPr>
@@ -5612,7 +6445,8 @@
         </w:numPr>
         <w:spacing w:after="240" w:line="276" w:lineRule="auto"/>
       </w:pPr>
-      <w:bookmarkStart w:id="16" w:name="_Toc221147738"/>
+      <w:bookmarkStart w:id="34" w:name="_Toc221215068"/>
+      <w:bookmarkStart w:id="35" w:name="_Toc221215107"/>
       <w:r>
         <w:t>General Social Media "</w:t>
       </w:r>
@@ -5624,7 +6458,8 @@
       <w:r>
         <w:t>" Checklist</w:t>
       </w:r>
-      <w:bookmarkEnd w:id="16"/>
+      <w:bookmarkEnd w:id="34"/>
+      <w:bookmarkEnd w:id="35"/>
     </w:p>
     <w:p>
       <w:pPr>
@@ -5779,7 +6614,8 @@
           <w:szCs w:val="32"/>
         </w:rPr>
       </w:pPr>
-      <w:bookmarkStart w:id="17" w:name="_Toc221147739"/>
+      <w:bookmarkStart w:id="36" w:name="_Toc221215069"/>
+      <w:bookmarkStart w:id="37" w:name="_Toc221215108"/>
       <w:proofErr w:type="spellStart"/>
       <w:r>
         <w:rPr>
@@ -5794,7 +6630,8 @@
         </w:rPr>
         <w:t xml:space="preserve"> LinkedIn Security</w:t>
       </w:r>
-      <w:bookmarkEnd w:id="17"/>
+      <w:bookmarkEnd w:id="36"/>
+      <w:bookmarkEnd w:id="37"/>
     </w:p>
     <w:p>
       <w:pPr>
@@ -6029,7 +6866,7 @@
         </w:rPr>
         <w:lastRenderedPageBreak/>
         <w:drawing>
-          <wp:anchor distT="0" distB="0" distL="114300" distR="114300" simplePos="0" relativeHeight="251662336" behindDoc="0" locked="0" layoutInCell="1" allowOverlap="1" wp14:anchorId="2039E993" wp14:editId="5823C686">
+          <wp:anchor distT="0" distB="0" distL="114300" distR="114300" simplePos="0" relativeHeight="251662336" behindDoc="0" locked="0" layoutInCell="1" allowOverlap="1" wp14:anchorId="2039E993" wp14:editId="09FA7E04">
             <wp:simplePos x="0" y="0"/>
             <wp:positionH relativeFrom="column">
               <wp:posOffset>227330</wp:posOffset>
@@ -6052,7 +6889,7 @@
                     <pic:cNvPicPr/>
                   </pic:nvPicPr>
                   <pic:blipFill>
-                    <a:blip r:embed="rId11" cstate="print">
+                    <a:blip r:embed="rId14" cstate="print">
                       <a:extLst>
                         <a:ext uri="{28A0092B-C50C-407E-A947-70E740481C1C}">
                           <a14:useLocalDpi xmlns:a14="http://schemas.microsoft.com/office/drawing/2010/main" val="0"/>
@@ -6224,7 +7061,7 @@
           <w:lang w:val="en-US"/>
         </w:rPr>
         <w:drawing>
-          <wp:anchor distT="0" distB="0" distL="114300" distR="114300" simplePos="0" relativeHeight="251663360" behindDoc="0" locked="0" layoutInCell="1" allowOverlap="1" wp14:anchorId="6546AAE4" wp14:editId="22CE1C63">
+          <wp:anchor distT="0" distB="0" distL="114300" distR="114300" simplePos="0" relativeHeight="251663360" behindDoc="0" locked="0" layoutInCell="1" allowOverlap="1" wp14:anchorId="6546AAE4" wp14:editId="04B40A44">
             <wp:simplePos x="0" y="0"/>
             <wp:positionH relativeFrom="column">
               <wp:posOffset>210004</wp:posOffset>
@@ -6247,7 +7084,7 @@
                     <pic:cNvPicPr/>
                   </pic:nvPicPr>
                   <pic:blipFill rotWithShape="1">
-                    <a:blip r:embed="rId12" cstate="print">
+                    <a:blip r:embed="rId15" cstate="print">
                       <a:extLst>
                         <a:ext uri="{28A0092B-C50C-407E-A947-70E740481C1C}">
                           <a14:useLocalDpi xmlns:a14="http://schemas.microsoft.com/office/drawing/2010/main" val="0"/>
@@ -6428,7 +7265,8 @@
           <w:lang w:val="en-US"/>
         </w:rPr>
       </w:pPr>
-      <w:bookmarkStart w:id="18" w:name="_Toc221147740"/>
+      <w:bookmarkStart w:id="38" w:name="_Toc221215070"/>
+      <w:bookmarkStart w:id="39" w:name="_Toc221215109"/>
       <w:r>
         <w:rPr>
           <w:lang w:val="en-US"/>
@@ -6442,7 +7280,8 @@
         </w:rPr>
         <w:t>f You Are Hacked Again</w:t>
       </w:r>
-      <w:bookmarkEnd w:id="18"/>
+      <w:bookmarkEnd w:id="38"/>
+      <w:bookmarkEnd w:id="39"/>
     </w:p>
     <w:p>
       <w:pPr>
@@ -7025,7 +7864,7 @@
         </w:rPr>
         <w:t xml:space="preserve">Submit a request through LinkedIn’s official </w:t>
       </w:r>
-      <w:hyperlink r:id="rId13" w:history="1">
+      <w:hyperlink r:id="rId16" w:history="1">
         <w:r>
           <w:rPr>
             <w:rStyle w:val="Hyperlink"/>
@@ -7046,213 +7885,127 @@
     </w:p>
     <w:p>
       <w:pPr>
+        <w:rPr>
+          <w:lang w:val="en-US"/>
+        </w:rPr>
+      </w:pPr>
+      <w:r>
+        <w:rPr>
+          <w:lang w:val="en-US"/>
+        </w:rPr>
+        <w:br w:type="page"/>
+      </w:r>
+    </w:p>
+    <w:p>
+      <w:pPr>
         <w:pStyle w:val="Heading1"/>
         <w:rPr>
-          <w:sz w:val="40"/>
-          <w:lang w:val="en-US"/>
-        </w:rPr>
-      </w:pPr>
-      <w:bookmarkStart w:id="19" w:name="_Toc221147741"/>
-      <w:r>
-        <w:rPr>
-          <w:sz w:val="40"/>
+          <w:lang w:val="en-US"/>
+        </w:rPr>
+      </w:pPr>
+      <w:bookmarkStart w:id="40" w:name="_Toc221214349"/>
+      <w:r>
+        <w:rPr>
           <w:lang w:val="en-US"/>
         </w:rPr>
         <w:lastRenderedPageBreak/>
-        <w:t>About the Author</w:t>
-      </w:r>
-      <w:bookmarkEnd w:id="19"/>
-    </w:p>
-    <w:p>
-      <w:pPr>
-        <w:spacing w:line="360" w:lineRule="auto"/>
+        <w:t>Conclusion</w:t>
+      </w:r>
+      <w:bookmarkEnd w:id="40"/>
+    </w:p>
+    <w:p>
+      <w:pPr>
+        <w:spacing w:line="312" w:lineRule="auto"/>
         <w:jc w:val="both"/>
+        <w:rPr>
+          <w:lang w:val="en-US"/>
+        </w:rPr>
+      </w:pPr>
+      <w:r>
+        <w:rPr>
+          <w:lang w:val="en-US"/>
+        </w:rPr>
+        <w:t>As we move further into 2026, the boundary between our physical and digital lives continues to disappear. A single security breach is no longer just a technical inconvenience; it is a threat to your professional integrity and peace of mind.</w:t>
+      </w:r>
+    </w:p>
+    <w:p>
+      <w:pPr>
+        <w:spacing w:line="312" w:lineRule="auto"/>
+        <w:jc w:val="both"/>
+      </w:pPr>
+      <w:r>
+        <w:rPr>
+          <w:lang w:val="en-US"/>
+        </w:rPr>
+        <w:t xml:space="preserve">By implementing the </w:t>
+      </w:r>
+      <w:r>
         <w:rPr>
           <w:b/>
           <w:bCs/>
-          <w:sz w:val="24"/>
-          <w:szCs w:val="24"/>
-          <w:lang w:val="en-US"/>
-        </w:rPr>
-      </w:pPr>
-      <w:r>
-        <w:rPr>
-          <w:noProof/>
-        </w:rPr>
-        <w:drawing>
-          <wp:anchor distT="0" distB="0" distL="114300" distR="114300" simplePos="0" relativeHeight="251666432" behindDoc="1" locked="0" layoutInCell="1" allowOverlap="1" wp14:anchorId="6D414653" wp14:editId="19C7D89F">
-            <wp:simplePos x="0" y="0"/>
-            <wp:positionH relativeFrom="column">
-              <wp:posOffset>1628140</wp:posOffset>
-            </wp:positionH>
-            <wp:positionV relativeFrom="paragraph">
-              <wp:posOffset>255905</wp:posOffset>
-            </wp:positionV>
-            <wp:extent cx="1987550" cy="2127885"/>
-            <wp:effectExtent l="19050" t="19050" r="12700" b="24765"/>
-            <wp:wrapTopAndBottom/>
-            <wp:docPr id="10" name="Picture 10"/>
-            <wp:cNvGraphicFramePr>
-              <a:graphicFrameLocks xmlns:a="http://schemas.openxmlformats.org/drawingml/2006/main" noChangeAspect="1"/>
-            </wp:cNvGraphicFramePr>
-            <a:graphic xmlns:a="http://schemas.openxmlformats.org/drawingml/2006/main">
-              <a:graphicData uri="http://schemas.openxmlformats.org/drawingml/2006/picture">
-                <pic:pic xmlns:pic="http://schemas.openxmlformats.org/drawingml/2006/picture">
-                  <pic:nvPicPr>
-                    <pic:cNvPr id="0" name="Picture 9"/>
-                    <pic:cNvPicPr>
-                      <a:picLocks noChangeAspect="1" noChangeArrowheads="1"/>
-                    </pic:cNvPicPr>
-                  </pic:nvPicPr>
-                  <pic:blipFill rotWithShape="1">
-                    <a:blip r:embed="rId14" cstate="print">
-                      <a:extLst>
-                        <a:ext uri="{28A0092B-C50C-407E-A947-70E740481C1C}">
-                          <a14:useLocalDpi xmlns:a14="http://schemas.microsoft.com/office/drawing/2010/main" val="0"/>
-                        </a:ext>
-                      </a:extLst>
-                    </a:blip>
-                    <a:srcRect t="7316" r="3991" b="24204"/>
-                    <a:stretch/>
-                  </pic:blipFill>
-                  <pic:spPr bwMode="auto">
-                    <a:xfrm>
-                      <a:off x="0" y="0"/>
-                      <a:ext cx="1987550" cy="2127885"/>
-                    </a:xfrm>
-                    <a:prstGeom prst="rect">
-                      <a:avLst/>
-                    </a:prstGeom>
-                    <a:noFill/>
-                    <a:ln w="12700">
-                      <a:solidFill>
-                        <a:schemeClr val="tx1"/>
-                      </a:solidFill>
-                    </a:ln>
-                    <a:extLst>
-                      <a:ext uri="{53640926-AAD7-44D8-BBD7-CCE9431645EC}">
-                        <a14:shadowObscured xmlns:a14="http://schemas.microsoft.com/office/drawing/2010/main"/>
-                      </a:ext>
-                    </a:extLst>
-                  </pic:spPr>
-                </pic:pic>
-              </a:graphicData>
-            </a:graphic>
-            <wp14:sizeRelH relativeFrom="margin">
-              <wp14:pctWidth>0</wp14:pctWidth>
-            </wp14:sizeRelH>
-            <wp14:sizeRelV relativeFrom="margin">
-              <wp14:pctHeight>0</wp14:pctHeight>
-            </wp14:sizeRelV>
-          </wp:anchor>
-        </w:drawing>
-      </w:r>
-    </w:p>
-    <w:p>
-      <w:pPr>
-        <w:spacing w:before="360" w:line="360" w:lineRule="auto"/>
-        <w:jc w:val="both"/>
-        <w:rPr>
-          <w:sz w:val="24"/>
-          <w:szCs w:val="24"/>
-          <w:lang w:val="en-US"/>
-        </w:rPr>
-      </w:pPr>
+          <w:lang w:val="en-US"/>
+        </w:rPr>
+        <w:t>Vault-Based</w:t>
+      </w:r>
+      <w:r>
+        <w:rPr>
+          <w:lang w:val="en-US"/>
+        </w:rPr>
+        <w:t xml:space="preserve"> security model and the </w:t>
+      </w:r>
       <w:r>
         <w:rPr>
           <w:b/>
           <w:bCs/>
-          <w:sz w:val="40"/>
-          <w:szCs w:val="40"/>
-          <w:lang w:val="en-US"/>
-        </w:rPr>
-        <w:t>Mounim Nadir</w:t>
-      </w:r>
+          <w:lang w:val="en-US"/>
+        </w:rPr>
+        <w:t>Zero-Trust</w:t>
+      </w:r>
+      <w:r>
+        <w:rPr>
+          <w:lang w:val="en-US"/>
+        </w:rPr>
+        <w:t xml:space="preserve"> practices outlined in this guide, you have done more than just "change your passwords". </w:t>
+      </w:r>
+      <w:r>
+        <w:t>You have:</w:t>
+      </w:r>
+    </w:p>
+    <w:p>
+      <w:pPr>
+        <w:numPr>
+          <w:ilvl w:val="0"/>
+          <w:numId w:val="40"/>
+        </w:numPr>
+        <w:spacing w:line="312" w:lineRule="auto"/>
+        <w:jc w:val="both"/>
+        <w:rPr>
+          <w:lang w:val="en-US"/>
+        </w:rPr>
+      </w:pPr>
       <w:r>
         <w:rPr>
           <w:b/>
           <w:bCs/>
-          <w:sz w:val="24"/>
-          <w:szCs w:val="24"/>
-          <w:lang w:val="en-US"/>
-        </w:rPr>
-        <w:t xml:space="preserve"> </w:t>
-      </w:r>
-      <w:r>
-        <w:rPr>
-          <w:sz w:val="24"/>
-          <w:szCs w:val="24"/>
-          <w:lang w:val="en-US"/>
-        </w:rPr>
-        <w:t xml:space="preserve">Candidate for Master in Sciences et Techniques (MST): </w:t>
-      </w:r>
-      <w:proofErr w:type="spellStart"/>
-      <w:r>
-        <w:rPr>
-          <w:sz w:val="24"/>
-          <w:szCs w:val="24"/>
-          <w:lang w:val="en-US"/>
-        </w:rPr>
-        <w:t>Sécurité</w:t>
-      </w:r>
-      <w:proofErr w:type="spellEnd"/>
-      <w:r>
-        <w:rPr>
-          <w:sz w:val="24"/>
-          <w:szCs w:val="24"/>
-          <w:lang w:val="en-US"/>
-        </w:rPr>
-        <w:t xml:space="preserve"> IT et Big Data (SITBD) Faculté des Sciences et Techniques de </w:t>
-      </w:r>
-      <w:proofErr w:type="spellStart"/>
-      <w:r>
-        <w:rPr>
-          <w:sz w:val="24"/>
-          <w:szCs w:val="24"/>
-          <w:lang w:val="en-US"/>
-        </w:rPr>
-        <w:t>Tanger</w:t>
-      </w:r>
-      <w:proofErr w:type="spellEnd"/>
-      <w:r>
-        <w:rPr>
-          <w:sz w:val="24"/>
-          <w:szCs w:val="24"/>
-          <w:lang w:val="en-US"/>
-        </w:rPr>
-        <w:t xml:space="preserve"> (FSTT)</w:t>
-      </w:r>
-    </w:p>
-    <w:p>
-      <w:pPr>
-        <w:spacing w:line="360" w:lineRule="auto"/>
+          <w:lang w:val="en-US"/>
+        </w:rPr>
+        <w:t>Secured the Root of Trust:</w:t>
+      </w:r>
+      <w:r>
+        <w:rPr>
+          <w:lang w:val="en-US"/>
+        </w:rPr>
+        <w:t xml:space="preserve"> Your primary email is now a hardened fortress.</w:t>
+      </w:r>
+    </w:p>
+    <w:p>
+      <w:pPr>
+        <w:numPr>
+          <w:ilvl w:val="0"/>
+          <w:numId w:val="40"/>
+        </w:numPr>
+        <w:spacing w:line="312" w:lineRule="auto"/>
         <w:jc w:val="both"/>
-        <w:rPr>
-          <w:sz w:val="24"/>
-          <w:szCs w:val="24"/>
-          <w:lang w:val="en-US"/>
-        </w:rPr>
-      </w:pPr>
-      <w:r>
-        <w:rPr>
-          <w:sz w:val="24"/>
-          <w:szCs w:val="24"/>
-          <w:lang w:val="en-US"/>
-        </w:rPr>
-        <w:t>As a specialized student in the intersection of Cybersecurity and Big Data, I focus on building resilient data architectures and defending digital identities against evolving 2026 threats. This guide was developed following a real-world account recovery process, intended to serve as a practical resource for the academic and professional community.</w:t>
-      </w:r>
-    </w:p>
-    <w:p>
-      <w:pPr>
-        <w:rPr>
-          <w:sz w:val="24"/>
-          <w:szCs w:val="24"/>
-          <w:lang w:val="en-US"/>
-        </w:rPr>
-      </w:pPr>
-    </w:p>
-    <w:p>
-      <w:pPr>
         <w:rPr>
           <w:lang w:val="en-US"/>
         </w:rPr>
@@ -7261,29 +8014,94 @@
         <w:rPr>
           <w:b/>
           <w:bCs/>
-          <w:sz w:val="24"/>
-          <w:szCs w:val="24"/>
-          <w:lang w:val="en-US"/>
-        </w:rPr>
-        <w:t>Connect with me on LinkedIn</w:t>
-      </w:r>
-      <w:r>
-        <w:rPr>
-          <w:lang w:val="en-US"/>
-        </w:rPr>
-        <w:t xml:space="preserve">: </w:t>
-      </w:r>
-      <w:hyperlink r:id="rId15" w:history="1">
-        <w:r>
-          <w:rPr>
-            <w:rStyle w:val="Hyperlink"/>
-            <w:sz w:val="24"/>
-            <w:szCs w:val="24"/>
-            <w:lang w:val="en-US"/>
-          </w:rPr>
-          <w:t>https://www.linkedin.com/in/mounim-nadir-b6575b27a/</w:t>
-        </w:r>
-      </w:hyperlink>
+          <w:lang w:val="en-US"/>
+        </w:rPr>
+        <w:t>Automated Your Defense:</w:t>
+      </w:r>
+      <w:r>
+        <w:rPr>
+          <w:lang w:val="en-US"/>
+        </w:rPr>
+        <w:t xml:space="preserve"> Using </w:t>
+      </w:r>
+      <w:proofErr w:type="spellStart"/>
+      <w:r>
+        <w:rPr>
+          <w:lang w:val="en-US"/>
+        </w:rPr>
+        <w:t>Bitwarden</w:t>
+      </w:r>
+      <w:proofErr w:type="spellEnd"/>
+      <w:r>
+        <w:rPr>
+          <w:lang w:val="en-US"/>
+        </w:rPr>
+        <w:t xml:space="preserve"> removes human error from the authentication process.</w:t>
+      </w:r>
+    </w:p>
+    <w:p>
+      <w:pPr>
+        <w:numPr>
+          <w:ilvl w:val="0"/>
+          <w:numId w:val="40"/>
+        </w:numPr>
+        <w:spacing w:line="312" w:lineRule="auto"/>
+        <w:jc w:val="both"/>
+        <w:rPr>
+          <w:lang w:val="en-US"/>
+        </w:rPr>
+      </w:pPr>
+      <w:r>
+        <w:rPr>
+          <w:b/>
+          <w:bCs/>
+          <w:lang w:val="en-US"/>
+        </w:rPr>
+        <w:t>Hardened Your Identity:</w:t>
+      </w:r>
+      <w:r>
+        <w:rPr>
+          <w:lang w:val="en-US"/>
+        </w:rPr>
+        <w:t xml:space="preserve"> Your professional LinkedIn presence is now shielded against social engineering and unauthorized access.</w:t>
+      </w:r>
+    </w:p>
+    <w:p>
+      <w:pPr>
+        <w:spacing w:line="312" w:lineRule="auto"/>
+        <w:jc w:val="both"/>
+        <w:rPr>
+          <w:lang w:val="en-US"/>
+        </w:rPr>
+      </w:pPr>
+      <w:r>
+        <w:rPr>
+          <w:lang w:val="en-US"/>
+        </w:rPr>
+        <w:t>Security is not a destination, but a continuous process of staying vigilant. While no guide can guarantee 100% immunity, the frameworks you have established here place you in the highest tier of individual digital defense.</w:t>
+      </w:r>
+    </w:p>
+    <w:p>
+      <w:pPr>
+        <w:jc w:val="center"/>
+        <w:rPr>
+          <w:b/>
+          <w:bCs/>
+          <w:sz w:val="28"/>
+          <w:szCs w:val="28"/>
+          <w:lang w:val="en-US"/>
+        </w:rPr>
+      </w:pPr>
+      <w:r>
+        <w:rPr>
+          <w:b/>
+          <w:bCs/>
+          <w:sz w:val="28"/>
+          <w:szCs w:val="28"/>
+          <w:lang w:val="en-US"/>
+        </w:rPr>
+        <w:t>Stay secure, stay updated, and stay resilient.</w:t>
+      </w:r>
     </w:p>
     <w:sectPr>
       <w:pgSz w:w="11906" w:h="16838"/>
@@ -8175,6 +8993,155 @@
     </w:lvl>
   </w:abstractNum>
   <w:abstractNum w:abstractNumId="8" w15:restartNumberingAfterBreak="0">
+    <w:nsid w:val="1AB65DAA"/>
+    <w:multiLevelType w:val="multilevel"/>
+    <w:tmpl w:val="11AEA0B0"/>
+    <w:lvl w:ilvl="0">
+      <w:start w:val="1"/>
+      <w:numFmt w:val="bullet"/>
+      <w:lvlText w:val=""/>
+      <w:lvlJc w:val="left"/>
+      <w:pPr>
+        <w:tabs>
+          <w:tab w:val="num" w:pos="720"/>
+        </w:tabs>
+        <w:ind w:left="720" w:hanging="360"/>
+      </w:pPr>
+      <w:rPr>
+        <w:rFonts w:ascii="Symbol" w:hAnsi="Symbol" w:hint="default"/>
+        <w:sz w:val="20"/>
+      </w:rPr>
+    </w:lvl>
+    <w:lvl w:ilvl="1" w:tentative="1">
+      <w:start w:val="1"/>
+      <w:numFmt w:val="bullet"/>
+      <w:lvlText w:val="o"/>
+      <w:lvlJc w:val="left"/>
+      <w:pPr>
+        <w:tabs>
+          <w:tab w:val="num" w:pos="1440"/>
+        </w:tabs>
+        <w:ind w:left="1440" w:hanging="360"/>
+      </w:pPr>
+      <w:rPr>
+        <w:rFonts w:ascii="Courier New" w:hAnsi="Courier New" w:hint="default"/>
+        <w:sz w:val="20"/>
+      </w:rPr>
+    </w:lvl>
+    <w:lvl w:ilvl="2" w:tentative="1">
+      <w:start w:val="1"/>
+      <w:numFmt w:val="bullet"/>
+      <w:lvlText w:val=""/>
+      <w:lvlJc w:val="left"/>
+      <w:pPr>
+        <w:tabs>
+          <w:tab w:val="num" w:pos="2160"/>
+        </w:tabs>
+        <w:ind w:left="2160" w:hanging="360"/>
+      </w:pPr>
+      <w:rPr>
+        <w:rFonts w:ascii="Wingdings" w:hAnsi="Wingdings" w:hint="default"/>
+        <w:sz w:val="20"/>
+      </w:rPr>
+    </w:lvl>
+    <w:lvl w:ilvl="3" w:tentative="1">
+      <w:start w:val="1"/>
+      <w:numFmt w:val="bullet"/>
+      <w:lvlText w:val=""/>
+      <w:lvlJc w:val="left"/>
+      <w:pPr>
+        <w:tabs>
+          <w:tab w:val="num" w:pos="2880"/>
+        </w:tabs>
+        <w:ind w:left="2880" w:hanging="360"/>
+      </w:pPr>
+      <w:rPr>
+        <w:rFonts w:ascii="Wingdings" w:hAnsi="Wingdings" w:hint="default"/>
+        <w:sz w:val="20"/>
+      </w:rPr>
+    </w:lvl>
+    <w:lvl w:ilvl="4" w:tentative="1">
+      <w:start w:val="1"/>
+      <w:numFmt w:val="bullet"/>
+      <w:lvlText w:val=""/>
+      <w:lvlJc w:val="left"/>
+      <w:pPr>
+        <w:tabs>
+          <w:tab w:val="num" w:pos="3600"/>
+        </w:tabs>
+        <w:ind w:left="3600" w:hanging="360"/>
+      </w:pPr>
+      <w:rPr>
+        <w:rFonts w:ascii="Wingdings" w:hAnsi="Wingdings" w:hint="default"/>
+        <w:sz w:val="20"/>
+      </w:rPr>
+    </w:lvl>
+    <w:lvl w:ilvl="5" w:tentative="1">
+      <w:start w:val="1"/>
+      <w:numFmt w:val="bullet"/>
+      <w:lvlText w:val=""/>
+      <w:lvlJc w:val="left"/>
+      <w:pPr>
+        <w:tabs>
+          <w:tab w:val="num" w:pos="4320"/>
+        </w:tabs>
+        <w:ind w:left="4320" w:hanging="360"/>
+      </w:pPr>
+      <w:rPr>
+        <w:rFonts w:ascii="Wingdings" w:hAnsi="Wingdings" w:hint="default"/>
+        <w:sz w:val="20"/>
+      </w:rPr>
+    </w:lvl>
+    <w:lvl w:ilvl="6" w:tentative="1">
+      <w:start w:val="1"/>
+      <w:numFmt w:val="bullet"/>
+      <w:lvlText w:val=""/>
+      <w:lvlJc w:val="left"/>
+      <w:pPr>
+        <w:tabs>
+          <w:tab w:val="num" w:pos="5040"/>
+        </w:tabs>
+        <w:ind w:left="5040" w:hanging="360"/>
+      </w:pPr>
+      <w:rPr>
+        <w:rFonts w:ascii="Wingdings" w:hAnsi="Wingdings" w:hint="default"/>
+        <w:sz w:val="20"/>
+      </w:rPr>
+    </w:lvl>
+    <w:lvl w:ilvl="7" w:tentative="1">
+      <w:start w:val="1"/>
+      <w:numFmt w:val="bullet"/>
+      <w:lvlText w:val=""/>
+      <w:lvlJc w:val="left"/>
+      <w:pPr>
+        <w:tabs>
+          <w:tab w:val="num" w:pos="5760"/>
+        </w:tabs>
+        <w:ind w:left="5760" w:hanging="360"/>
+      </w:pPr>
+      <w:rPr>
+        <w:rFonts w:ascii="Wingdings" w:hAnsi="Wingdings" w:hint="default"/>
+        <w:sz w:val="20"/>
+      </w:rPr>
+    </w:lvl>
+    <w:lvl w:ilvl="8" w:tentative="1">
+      <w:start w:val="1"/>
+      <w:numFmt w:val="bullet"/>
+      <w:lvlText w:val=""/>
+      <w:lvlJc w:val="left"/>
+      <w:pPr>
+        <w:tabs>
+          <w:tab w:val="num" w:pos="6480"/>
+        </w:tabs>
+        <w:ind w:left="6480" w:hanging="360"/>
+      </w:pPr>
+      <w:rPr>
+        <w:rFonts w:ascii="Wingdings" w:hAnsi="Wingdings" w:hint="default"/>
+        <w:sz w:val="20"/>
+      </w:rPr>
+    </w:lvl>
+  </w:abstractNum>
+  <w:abstractNum w:abstractNumId="9" w15:restartNumberingAfterBreak="0">
     <w:nsid w:val="1BAC4523"/>
     <w:multiLevelType w:val="multilevel"/>
     <w:tmpl w:val="3E523466"/>
@@ -8323,7 +9290,7 @@
       </w:rPr>
     </w:lvl>
   </w:abstractNum>
-  <w:abstractNum w:abstractNumId="9" w15:restartNumberingAfterBreak="0">
+  <w:abstractNum w:abstractNumId="10" w15:restartNumberingAfterBreak="0">
     <w:nsid w:val="1EB37EBD"/>
     <w:multiLevelType w:val="hybridMultilevel"/>
     <w:tmpl w:val="C5280B66"/>
@@ -8409,7 +9376,7 @@
       </w:pPr>
     </w:lvl>
   </w:abstractNum>
-  <w:abstractNum w:abstractNumId="10" w15:restartNumberingAfterBreak="0">
+  <w:abstractNum w:abstractNumId="11" w15:restartNumberingAfterBreak="0">
     <w:nsid w:val="1FA3619E"/>
     <w:multiLevelType w:val="multilevel"/>
     <w:tmpl w:val="50BE0D7C"/>
@@ -8558,7 +9525,7 @@
       </w:rPr>
     </w:lvl>
   </w:abstractNum>
-  <w:abstractNum w:abstractNumId="11" w15:restartNumberingAfterBreak="0">
+  <w:abstractNum w:abstractNumId="12" w15:restartNumberingAfterBreak="0">
     <w:nsid w:val="20690180"/>
     <w:multiLevelType w:val="multilevel"/>
     <w:tmpl w:val="6F00ECCC"/>
@@ -8707,7 +9674,7 @@
       </w:rPr>
     </w:lvl>
   </w:abstractNum>
-  <w:abstractNum w:abstractNumId="12" w15:restartNumberingAfterBreak="0">
+  <w:abstractNum w:abstractNumId="13" w15:restartNumberingAfterBreak="0">
     <w:nsid w:val="259219AA"/>
     <w:multiLevelType w:val="multilevel"/>
     <w:tmpl w:val="728494F2"/>
@@ -8856,7 +9823,7 @@
       </w:rPr>
     </w:lvl>
   </w:abstractNum>
-  <w:abstractNum w:abstractNumId="13" w15:restartNumberingAfterBreak="0">
+  <w:abstractNum w:abstractNumId="14" w15:restartNumberingAfterBreak="0">
     <w:nsid w:val="262D530D"/>
     <w:multiLevelType w:val="hybridMultilevel"/>
     <w:tmpl w:val="0F2ECFEC"/>
@@ -8945,7 +9912,7 @@
       </w:pPr>
     </w:lvl>
   </w:abstractNum>
-  <w:abstractNum w:abstractNumId="14" w15:restartNumberingAfterBreak="0">
+  <w:abstractNum w:abstractNumId="15" w15:restartNumberingAfterBreak="0">
     <w:nsid w:val="2A4C5256"/>
     <w:multiLevelType w:val="hybridMultilevel"/>
     <w:tmpl w:val="3FAC230C"/>
@@ -9058,7 +10025,7 @@
       </w:rPr>
     </w:lvl>
   </w:abstractNum>
-  <w:abstractNum w:abstractNumId="15" w15:restartNumberingAfterBreak="0">
+  <w:abstractNum w:abstractNumId="16" w15:restartNumberingAfterBreak="0">
     <w:nsid w:val="31AF51C1"/>
     <w:multiLevelType w:val="multilevel"/>
     <w:tmpl w:val="3780A04E"/>
@@ -9207,7 +10174,7 @@
       </w:rPr>
     </w:lvl>
   </w:abstractNum>
-  <w:abstractNum w:abstractNumId="16" w15:restartNumberingAfterBreak="0">
+  <w:abstractNum w:abstractNumId="17" w15:restartNumberingAfterBreak="0">
     <w:nsid w:val="329B1040"/>
     <w:multiLevelType w:val="multilevel"/>
     <w:tmpl w:val="3B1E4EC8"/>
@@ -9356,7 +10323,7 @@
       </w:rPr>
     </w:lvl>
   </w:abstractNum>
-  <w:abstractNum w:abstractNumId="17" w15:restartNumberingAfterBreak="0">
+  <w:abstractNum w:abstractNumId="18" w15:restartNumberingAfterBreak="0">
     <w:nsid w:val="34F84121"/>
     <w:multiLevelType w:val="hybridMultilevel"/>
     <w:tmpl w:val="A5449530"/>
@@ -9469,7 +10436,7 @@
       </w:rPr>
     </w:lvl>
   </w:abstractNum>
-  <w:abstractNum w:abstractNumId="18" w15:restartNumberingAfterBreak="0">
+  <w:abstractNum w:abstractNumId="19" w15:restartNumberingAfterBreak="0">
     <w:nsid w:val="38320309"/>
     <w:multiLevelType w:val="hybridMultilevel"/>
     <w:tmpl w:val="1942770E"/>
@@ -9582,7 +10549,7 @@
       </w:rPr>
     </w:lvl>
   </w:abstractNum>
-  <w:abstractNum w:abstractNumId="19" w15:restartNumberingAfterBreak="0">
+  <w:abstractNum w:abstractNumId="20" w15:restartNumberingAfterBreak="0">
     <w:nsid w:val="3AB629E4"/>
     <w:multiLevelType w:val="hybridMultilevel"/>
     <w:tmpl w:val="CCF0D33A"/>
@@ -9672,7 +10639,7 @@
       </w:pPr>
     </w:lvl>
   </w:abstractNum>
-  <w:abstractNum w:abstractNumId="20" w15:restartNumberingAfterBreak="0">
+  <w:abstractNum w:abstractNumId="21" w15:restartNumberingAfterBreak="0">
     <w:nsid w:val="409E3D42"/>
     <w:multiLevelType w:val="multilevel"/>
     <w:tmpl w:val="7C1A4F28"/>
@@ -9821,7 +10788,7 @@
       </w:rPr>
     </w:lvl>
   </w:abstractNum>
-  <w:abstractNum w:abstractNumId="21" w15:restartNumberingAfterBreak="0">
+  <w:abstractNum w:abstractNumId="22" w15:restartNumberingAfterBreak="0">
     <w:nsid w:val="472B0251"/>
     <w:multiLevelType w:val="multilevel"/>
     <w:tmpl w:val="1A54777A"/>
@@ -9970,7 +10937,7 @@
       </w:rPr>
     </w:lvl>
   </w:abstractNum>
-  <w:abstractNum w:abstractNumId="22" w15:restartNumberingAfterBreak="0">
+  <w:abstractNum w:abstractNumId="23" w15:restartNumberingAfterBreak="0">
     <w:nsid w:val="492A01D6"/>
     <w:multiLevelType w:val="hybridMultilevel"/>
     <w:tmpl w:val="1F847342"/>
@@ -10056,7 +11023,7 @@
       </w:pPr>
     </w:lvl>
   </w:abstractNum>
-  <w:abstractNum w:abstractNumId="23" w15:restartNumberingAfterBreak="0">
+  <w:abstractNum w:abstractNumId="24" w15:restartNumberingAfterBreak="0">
     <w:nsid w:val="4B4B3E05"/>
     <w:multiLevelType w:val="multilevel"/>
     <w:tmpl w:val="1694B178"/>
@@ -10169,7 +11136,7 @@
       </w:pPr>
     </w:lvl>
   </w:abstractNum>
-  <w:abstractNum w:abstractNumId="24" w15:restartNumberingAfterBreak="0">
+  <w:abstractNum w:abstractNumId="25" w15:restartNumberingAfterBreak="0">
     <w:nsid w:val="4BC45C81"/>
     <w:multiLevelType w:val="multilevel"/>
     <w:tmpl w:val="1FAA4120"/>
@@ -10318,7 +11285,7 @@
       </w:rPr>
     </w:lvl>
   </w:abstractNum>
-  <w:abstractNum w:abstractNumId="25" w15:restartNumberingAfterBreak="0">
+  <w:abstractNum w:abstractNumId="26" w15:restartNumberingAfterBreak="0">
     <w:nsid w:val="4D212EC6"/>
     <w:multiLevelType w:val="hybridMultilevel"/>
     <w:tmpl w:val="57966E4E"/>
@@ -10431,7 +11398,7 @@
       </w:rPr>
     </w:lvl>
   </w:abstractNum>
-  <w:abstractNum w:abstractNumId="26" w15:restartNumberingAfterBreak="0">
+  <w:abstractNum w:abstractNumId="27" w15:restartNumberingAfterBreak="0">
     <w:nsid w:val="4DC30507"/>
     <w:multiLevelType w:val="multilevel"/>
     <w:tmpl w:val="3C54AD3C"/>
@@ -10580,7 +11547,7 @@
       </w:rPr>
     </w:lvl>
   </w:abstractNum>
-  <w:abstractNum w:abstractNumId="27" w15:restartNumberingAfterBreak="0">
+  <w:abstractNum w:abstractNumId="28" w15:restartNumberingAfterBreak="0">
     <w:nsid w:val="50575F3E"/>
     <w:multiLevelType w:val="hybridMultilevel"/>
     <w:tmpl w:val="571099C8"/>
@@ -10669,7 +11636,7 @@
       </w:pPr>
     </w:lvl>
   </w:abstractNum>
-  <w:abstractNum w:abstractNumId="28" w15:restartNumberingAfterBreak="0">
+  <w:abstractNum w:abstractNumId="29" w15:restartNumberingAfterBreak="0">
     <w:nsid w:val="540512E3"/>
     <w:multiLevelType w:val="hybridMultilevel"/>
     <w:tmpl w:val="A7F4B4B2"/>
@@ -10782,7 +11749,7 @@
       </w:rPr>
     </w:lvl>
   </w:abstractNum>
-  <w:abstractNum w:abstractNumId="29" w15:restartNumberingAfterBreak="0">
+  <w:abstractNum w:abstractNumId="30" w15:restartNumberingAfterBreak="0">
     <w:nsid w:val="5ED44666"/>
     <w:multiLevelType w:val="hybridMultilevel"/>
     <w:tmpl w:val="DE7248A8"/>
@@ -10868,7 +11835,7 @@
       </w:pPr>
     </w:lvl>
   </w:abstractNum>
-  <w:abstractNum w:abstractNumId="30" w15:restartNumberingAfterBreak="0">
+  <w:abstractNum w:abstractNumId="31" w15:restartNumberingAfterBreak="0">
     <w:nsid w:val="5F3719A1"/>
     <w:multiLevelType w:val="hybridMultilevel"/>
     <w:tmpl w:val="BE043018"/>
@@ -10954,7 +11921,7 @@
       </w:pPr>
     </w:lvl>
   </w:abstractNum>
-  <w:abstractNum w:abstractNumId="31" w15:restartNumberingAfterBreak="0">
+  <w:abstractNum w:abstractNumId="32" w15:restartNumberingAfterBreak="0">
     <w:nsid w:val="61E139E3"/>
     <w:multiLevelType w:val="multilevel"/>
     <w:tmpl w:val="046619F8"/>
@@ -11103,7 +12070,156 @@
       </w:rPr>
     </w:lvl>
   </w:abstractNum>
-  <w:abstractNum w:abstractNumId="32" w15:restartNumberingAfterBreak="0">
+  <w:abstractNum w:abstractNumId="33" w15:restartNumberingAfterBreak="0">
+    <w:nsid w:val="6777053D"/>
+    <w:multiLevelType w:val="multilevel"/>
+    <w:tmpl w:val="34529D62"/>
+    <w:lvl w:ilvl="0">
+      <w:start w:val="1"/>
+      <w:numFmt w:val="bullet"/>
+      <w:lvlText w:val=""/>
+      <w:lvlJc w:val="left"/>
+      <w:pPr>
+        <w:tabs>
+          <w:tab w:val="num" w:pos="720"/>
+        </w:tabs>
+        <w:ind w:left="720" w:hanging="360"/>
+      </w:pPr>
+      <w:rPr>
+        <w:rFonts w:ascii="Symbol" w:hAnsi="Symbol" w:hint="default"/>
+        <w:sz w:val="20"/>
+      </w:rPr>
+    </w:lvl>
+    <w:lvl w:ilvl="1" w:tentative="1">
+      <w:start w:val="1"/>
+      <w:numFmt w:val="bullet"/>
+      <w:lvlText w:val="o"/>
+      <w:lvlJc w:val="left"/>
+      <w:pPr>
+        <w:tabs>
+          <w:tab w:val="num" w:pos="1440"/>
+        </w:tabs>
+        <w:ind w:left="1440" w:hanging="360"/>
+      </w:pPr>
+      <w:rPr>
+        <w:rFonts w:ascii="Courier New" w:hAnsi="Courier New" w:hint="default"/>
+        <w:sz w:val="20"/>
+      </w:rPr>
+    </w:lvl>
+    <w:lvl w:ilvl="2" w:tentative="1">
+      <w:start w:val="1"/>
+      <w:numFmt w:val="bullet"/>
+      <w:lvlText w:val=""/>
+      <w:lvlJc w:val="left"/>
+      <w:pPr>
+        <w:tabs>
+          <w:tab w:val="num" w:pos="2160"/>
+        </w:tabs>
+        <w:ind w:left="2160" w:hanging="360"/>
+      </w:pPr>
+      <w:rPr>
+        <w:rFonts w:ascii="Wingdings" w:hAnsi="Wingdings" w:hint="default"/>
+        <w:sz w:val="20"/>
+      </w:rPr>
+    </w:lvl>
+    <w:lvl w:ilvl="3" w:tentative="1">
+      <w:start w:val="1"/>
+      <w:numFmt w:val="bullet"/>
+      <w:lvlText w:val=""/>
+      <w:lvlJc w:val="left"/>
+      <w:pPr>
+        <w:tabs>
+          <w:tab w:val="num" w:pos="2880"/>
+        </w:tabs>
+        <w:ind w:left="2880" w:hanging="360"/>
+      </w:pPr>
+      <w:rPr>
+        <w:rFonts w:ascii="Wingdings" w:hAnsi="Wingdings" w:hint="default"/>
+        <w:sz w:val="20"/>
+      </w:rPr>
+    </w:lvl>
+    <w:lvl w:ilvl="4" w:tentative="1">
+      <w:start w:val="1"/>
+      <w:numFmt w:val="bullet"/>
+      <w:lvlText w:val=""/>
+      <w:lvlJc w:val="left"/>
+      <w:pPr>
+        <w:tabs>
+          <w:tab w:val="num" w:pos="3600"/>
+        </w:tabs>
+        <w:ind w:left="3600" w:hanging="360"/>
+      </w:pPr>
+      <w:rPr>
+        <w:rFonts w:ascii="Wingdings" w:hAnsi="Wingdings" w:hint="default"/>
+        <w:sz w:val="20"/>
+      </w:rPr>
+    </w:lvl>
+    <w:lvl w:ilvl="5" w:tentative="1">
+      <w:start w:val="1"/>
+      <w:numFmt w:val="bullet"/>
+      <w:lvlText w:val=""/>
+      <w:lvlJc w:val="left"/>
+      <w:pPr>
+        <w:tabs>
+          <w:tab w:val="num" w:pos="4320"/>
+        </w:tabs>
+        <w:ind w:left="4320" w:hanging="360"/>
+      </w:pPr>
+      <w:rPr>
+        <w:rFonts w:ascii="Wingdings" w:hAnsi="Wingdings" w:hint="default"/>
+        <w:sz w:val="20"/>
+      </w:rPr>
+    </w:lvl>
+    <w:lvl w:ilvl="6" w:tentative="1">
+      <w:start w:val="1"/>
+      <w:numFmt w:val="bullet"/>
+      <w:lvlText w:val=""/>
+      <w:lvlJc w:val="left"/>
+      <w:pPr>
+        <w:tabs>
+          <w:tab w:val="num" w:pos="5040"/>
+        </w:tabs>
+        <w:ind w:left="5040" w:hanging="360"/>
+      </w:pPr>
+      <w:rPr>
+        <w:rFonts w:ascii="Wingdings" w:hAnsi="Wingdings" w:hint="default"/>
+        <w:sz w:val="20"/>
+      </w:rPr>
+    </w:lvl>
+    <w:lvl w:ilvl="7" w:tentative="1">
+      <w:start w:val="1"/>
+      <w:numFmt w:val="bullet"/>
+      <w:lvlText w:val=""/>
+      <w:lvlJc w:val="left"/>
+      <w:pPr>
+        <w:tabs>
+          <w:tab w:val="num" w:pos="5760"/>
+        </w:tabs>
+        <w:ind w:left="5760" w:hanging="360"/>
+      </w:pPr>
+      <w:rPr>
+        <w:rFonts w:ascii="Wingdings" w:hAnsi="Wingdings" w:hint="default"/>
+        <w:sz w:val="20"/>
+      </w:rPr>
+    </w:lvl>
+    <w:lvl w:ilvl="8" w:tentative="1">
+      <w:start w:val="1"/>
+      <w:numFmt w:val="bullet"/>
+      <w:lvlText w:val=""/>
+      <w:lvlJc w:val="left"/>
+      <w:pPr>
+        <w:tabs>
+          <w:tab w:val="num" w:pos="6480"/>
+        </w:tabs>
+        <w:ind w:left="6480" w:hanging="360"/>
+      </w:pPr>
+      <w:rPr>
+        <w:rFonts w:ascii="Wingdings" w:hAnsi="Wingdings" w:hint="default"/>
+        <w:sz w:val="20"/>
+      </w:rPr>
+    </w:lvl>
+  </w:abstractNum>
+  <w:abstractNum w:abstractNumId="34" w15:restartNumberingAfterBreak="0">
     <w:nsid w:val="68916319"/>
     <w:multiLevelType w:val="multilevel"/>
     <w:tmpl w:val="0C767C46"/>
@@ -11252,7 +12368,7 @@
       </w:rPr>
     </w:lvl>
   </w:abstractNum>
-  <w:abstractNum w:abstractNumId="33" w15:restartNumberingAfterBreak="0">
+  <w:abstractNum w:abstractNumId="35" w15:restartNumberingAfterBreak="0">
     <w:nsid w:val="71871B70"/>
     <w:multiLevelType w:val="hybridMultilevel"/>
     <w:tmpl w:val="8A021A94"/>
@@ -11365,7 +12481,7 @@
       </w:rPr>
     </w:lvl>
   </w:abstractNum>
-  <w:abstractNum w:abstractNumId="34" w15:restartNumberingAfterBreak="0">
+  <w:abstractNum w:abstractNumId="36" w15:restartNumberingAfterBreak="0">
     <w:nsid w:val="72626876"/>
     <w:multiLevelType w:val="hybridMultilevel"/>
     <w:tmpl w:val="91B09058"/>
@@ -11451,7 +12567,7 @@
       </w:pPr>
     </w:lvl>
   </w:abstractNum>
-  <w:abstractNum w:abstractNumId="35" w15:restartNumberingAfterBreak="0">
+  <w:abstractNum w:abstractNumId="37" w15:restartNumberingAfterBreak="0">
     <w:nsid w:val="78385A3D"/>
     <w:multiLevelType w:val="hybridMultilevel"/>
     <w:tmpl w:val="37287A70"/>
@@ -11564,7 +12680,7 @@
       </w:rPr>
     </w:lvl>
   </w:abstractNum>
-  <w:abstractNum w:abstractNumId="36" w15:restartNumberingAfterBreak="0">
+  <w:abstractNum w:abstractNumId="38" w15:restartNumberingAfterBreak="0">
     <w:nsid w:val="7C9E16A7"/>
     <w:multiLevelType w:val="hybridMultilevel"/>
     <w:tmpl w:val="507AC314"/>
@@ -11653,7 +12769,7 @@
       </w:pPr>
     </w:lvl>
   </w:abstractNum>
-  <w:abstractNum w:abstractNumId="37" w15:restartNumberingAfterBreak="0">
+  <w:abstractNum w:abstractNumId="39" w15:restartNumberingAfterBreak="0">
     <w:nsid w:val="7E2C2721"/>
     <w:multiLevelType w:val="hybridMultilevel"/>
     <w:tmpl w:val="52260B5A"/>
@@ -11743,46 +12859,46 @@
     </w:lvl>
   </w:abstractNum>
   <w:num w:numId="1" w16cid:durableId="623196134">
-    <w:abstractNumId w:val="18"/>
+    <w:abstractNumId w:val="19"/>
   </w:num>
   <w:num w:numId="2" w16cid:durableId="1928078887">
-    <w:abstractNumId w:val="25"/>
+    <w:abstractNumId w:val="26"/>
   </w:num>
   <w:num w:numId="3" w16cid:durableId="1522473283">
-    <w:abstractNumId w:val="29"/>
+    <w:abstractNumId w:val="30"/>
   </w:num>
   <w:num w:numId="4" w16cid:durableId="1417095180">
     <w:abstractNumId w:val="1"/>
   </w:num>
   <w:num w:numId="5" w16cid:durableId="929389223">
-    <w:abstractNumId w:val="26"/>
+    <w:abstractNumId w:val="27"/>
   </w:num>
   <w:num w:numId="6" w16cid:durableId="273292512">
-    <w:abstractNumId w:val="35"/>
+    <w:abstractNumId w:val="37"/>
   </w:num>
   <w:num w:numId="7" w16cid:durableId="1286886030">
-    <w:abstractNumId w:val="22"/>
+    <w:abstractNumId w:val="23"/>
   </w:num>
   <w:num w:numId="8" w16cid:durableId="804355938">
-    <w:abstractNumId w:val="9"/>
+    <w:abstractNumId w:val="10"/>
   </w:num>
   <w:num w:numId="9" w16cid:durableId="955334272">
-    <w:abstractNumId w:val="34"/>
+    <w:abstractNumId w:val="36"/>
   </w:num>
   <w:num w:numId="10" w16cid:durableId="391470152">
     <w:abstractNumId w:val="7"/>
   </w:num>
   <w:num w:numId="11" w16cid:durableId="1146165101">
-    <w:abstractNumId w:val="33"/>
+    <w:abstractNumId w:val="35"/>
   </w:num>
   <w:num w:numId="12" w16cid:durableId="1934511340">
-    <w:abstractNumId w:val="17"/>
+    <w:abstractNumId w:val="18"/>
   </w:num>
   <w:num w:numId="13" w16cid:durableId="1383751275">
-    <w:abstractNumId w:val="13"/>
+    <w:abstractNumId w:val="14"/>
   </w:num>
   <w:num w:numId="14" w16cid:durableId="1563173675">
-    <w:abstractNumId w:val="28"/>
+    <w:abstractNumId w:val="29"/>
   </w:num>
   <w:num w:numId="15" w16cid:durableId="652755294">
     <w:abstractNumId w:val="4"/>
@@ -11791,40 +12907,40 @@
     <w:abstractNumId w:val="5"/>
   </w:num>
   <w:num w:numId="17" w16cid:durableId="2142651316">
+    <w:abstractNumId w:val="21"/>
+  </w:num>
+  <w:num w:numId="18" w16cid:durableId="1412433563">
     <w:abstractNumId w:val="20"/>
   </w:num>
-  <w:num w:numId="18" w16cid:durableId="1412433563">
-    <w:abstractNumId w:val="19"/>
-  </w:num>
   <w:num w:numId="19" w16cid:durableId="1952391302">
-    <w:abstractNumId w:val="36"/>
+    <w:abstractNumId w:val="38"/>
   </w:num>
   <w:num w:numId="20" w16cid:durableId="942498702">
     <w:abstractNumId w:val="0"/>
   </w:num>
   <w:num w:numId="21" w16cid:durableId="1553806497">
-    <w:abstractNumId w:val="23"/>
+    <w:abstractNumId w:val="24"/>
   </w:num>
   <w:num w:numId="22" w16cid:durableId="1252815837">
-    <w:abstractNumId w:val="14"/>
+    <w:abstractNumId w:val="15"/>
   </w:num>
   <w:num w:numId="23" w16cid:durableId="2111119675">
     <w:abstractNumId w:val="6"/>
   </w:num>
   <w:num w:numId="24" w16cid:durableId="1562256441">
-    <w:abstractNumId w:val="30"/>
+    <w:abstractNumId w:val="31"/>
   </w:num>
   <w:num w:numId="25" w16cid:durableId="70197648">
-    <w:abstractNumId w:val="32"/>
+    <w:abstractNumId w:val="34"/>
   </w:num>
   <w:num w:numId="26" w16cid:durableId="2094357951">
-    <w:abstractNumId w:val="21"/>
+    <w:abstractNumId w:val="22"/>
   </w:num>
   <w:num w:numId="27" w16cid:durableId="1769613414">
-    <w:abstractNumId w:val="11"/>
+    <w:abstractNumId w:val="12"/>
   </w:num>
   <w:num w:numId="28" w16cid:durableId="1260672672">
-    <w:abstractNumId w:val="8"/>
+    <w:abstractNumId w:val="9"/>
   </w:num>
   <w:num w:numId="29" w16cid:durableId="757480755">
     <w:abstractNumId w:val="2"/>
@@ -11833,28 +12949,34 @@
     <w:abstractNumId w:val="3"/>
   </w:num>
   <w:num w:numId="31" w16cid:durableId="1529756405">
-    <w:abstractNumId w:val="31"/>
+    <w:abstractNumId w:val="32"/>
   </w:num>
   <w:num w:numId="32" w16cid:durableId="1255046748">
-    <w:abstractNumId w:val="37"/>
+    <w:abstractNumId w:val="39"/>
   </w:num>
   <w:num w:numId="33" w16cid:durableId="1637293005">
-    <w:abstractNumId w:val="27"/>
+    <w:abstractNumId w:val="28"/>
   </w:num>
   <w:num w:numId="34" w16cid:durableId="1048724151">
-    <w:abstractNumId w:val="15"/>
+    <w:abstractNumId w:val="16"/>
   </w:num>
   <w:num w:numId="35" w16cid:durableId="1560246500">
-    <w:abstractNumId w:val="10"/>
+    <w:abstractNumId w:val="11"/>
   </w:num>
   <w:num w:numId="36" w16cid:durableId="1909680601">
-    <w:abstractNumId w:val="24"/>
+    <w:abstractNumId w:val="25"/>
   </w:num>
   <w:num w:numId="37" w16cid:durableId="1856993389">
-    <w:abstractNumId w:val="16"/>
+    <w:abstractNumId w:val="17"/>
   </w:num>
   <w:num w:numId="38" w16cid:durableId="1110009968">
-    <w:abstractNumId w:val="12"/>
+    <w:abstractNumId w:val="13"/>
+  </w:num>
+  <w:num w:numId="39" w16cid:durableId="2070884036">
+    <w:abstractNumId w:val="8"/>
+  </w:num>
+  <w:num w:numId="40" w16cid:durableId="713623978">
+    <w:abstractNumId w:val="33"/>
   </w:num>
 </w:numbering>
 </file>
@@ -12459,6 +13581,7 @@
   <w:style w:type="character" w:default="1" w:styleId="DefaultParagraphFont">
     <w:name w:val="Default Paragraph Font"/>
     <w:uiPriority w:val="1"/>
+    <w:semiHidden/>
     <w:unhideWhenUsed/>
   </w:style>
   <w:style w:type="table" w:default="1" w:styleId="TableNormal">

</xml_diff>